<commit_message>
Soumission des documents pour réponse à l'appel d'offre
Signed-off-by: miferb <michael.ferris@polymtl.ca>
</commit_message>
<xml_diff>
--- a/trunk/ReponseAppelOffre/Protocole de communication.docx
+++ b/trunk/ReponseAppelOffre/Protocole de communication.docx
@@ -1,40 +1,40 @@
 
 <file path=word/document.xml><?xml version="1.0" encoding="utf-8"?>
-<w:document xmlns:wpc="http://schemas.microsoft.com/office/word/2010/wordprocessingCanvas" xmlns:mc="http://schemas.openxmlformats.org/markup-compatibility/2006" xmlns:o="urn:schemas-microsoft-com:office:office" xmlns:r="http://schemas.openxmlformats.org/officeDocument/2006/relationships" xmlns:m="http://schemas.openxmlformats.org/officeDocument/2006/math" xmlns:v="urn:schemas-microsoft-com:vml" xmlns:wp14="http://schemas.microsoft.com/office/word/2010/wordprocessingDrawing" xmlns:wp="http://schemas.openxmlformats.org/drawingml/2006/wordprocessingDrawing" xmlns:w10="urn:schemas-microsoft-com:office:word" xmlns:w="http://schemas.openxmlformats.org/wordprocessingml/2006/main" xmlns:w14="http://schemas.microsoft.com/office/word/2010/wordml" xmlns:wpg="http://schemas.microsoft.com/office/word/2010/wordprocessingGroup" xmlns:wpi="http://schemas.microsoft.com/office/word/2010/wordprocessingInk" xmlns:wne="http://schemas.microsoft.com/office/word/2006/wordml" xmlns:wps="http://schemas.microsoft.com/office/word/2010/wordprocessingShape" mc:Ignorable="w14 wp14">
+<w:document xmlns:ve="http://schemas.openxmlformats.org/markup-compatibility/2006" xmlns:o="urn:schemas-microsoft-com:office:office" xmlns:r="http://schemas.openxmlformats.org/officeDocument/2006/relationships" xmlns:m="http://schemas.openxmlformats.org/officeDocument/2006/math" xmlns:v="urn:schemas-microsoft-com:vml" xmlns:wp="http://schemas.openxmlformats.org/drawingml/2006/wordprocessingDrawing" xmlns:w10="urn:schemas-microsoft-com:office:word" xmlns:w="http://schemas.openxmlformats.org/wordprocessingml/2006/main" xmlns:wne="http://schemas.microsoft.com/office/word/2006/wordml">
   <w:body>
     <w:p>
       <w:pPr>
-        <w:pStyle w:val="Titre"/>
+        <w:pStyle w:val="Title"/>
         <w:jc w:val="right"/>
         <w:rPr>
-          <w:rStyle w:val="Emphaseintense"/>
-        </w:rPr>
-      </w:pPr>
-    </w:p>
-    <w:p>
-      <w:pPr>
-        <w:rPr>
-          <w:lang w:val="fr-CA"/>
-        </w:rPr>
-      </w:pPr>
-    </w:p>
-    <w:p>
-      <w:pPr>
-        <w:rPr>
-          <w:lang w:val="fr-CA"/>
-        </w:rPr>
-      </w:pPr>
-    </w:p>
-    <w:p>
-      <w:pPr>
-        <w:rPr>
-          <w:lang w:val="fr-CA"/>
-        </w:rPr>
-      </w:pPr>
-    </w:p>
-    <w:p>
-      <w:pPr>
-        <w:pStyle w:val="Titre"/>
+          <w:rStyle w:val="IntenseEmphasis"/>
+        </w:rPr>
+      </w:pPr>
+    </w:p>
+    <w:p>
+      <w:pPr>
+        <w:rPr>
+          <w:lang w:val="fr-CA"/>
+        </w:rPr>
+      </w:pPr>
+    </w:p>
+    <w:p>
+      <w:pPr>
+        <w:rPr>
+          <w:lang w:val="fr-CA"/>
+        </w:rPr>
+      </w:pPr>
+    </w:p>
+    <w:p>
+      <w:pPr>
+        <w:rPr>
+          <w:lang w:val="fr-CA"/>
+        </w:rPr>
+      </w:pPr>
+    </w:p>
+    <w:p>
+      <w:pPr>
+        <w:pStyle w:val="Title"/>
         <w:jc w:val="right"/>
         <w:rPr>
           <w:lang w:val="fr-CA"/>
@@ -59,11 +59,10 @@
         <w:dataBinding w:prefixMappings="xmlns:ns0='http://purl.org/dc/elements/1.1/' xmlns:ns1='http://schemas.openxmlformats.org/package/2006/metadata/core-properties' " w:xpath="/ns1:coreProperties[1]/ns0:subject[1]" w:storeItemID="{6C3C8BC8-F283-45AE-878A-BAB7291924A1}"/>
         <w:text/>
       </w:sdtPr>
-      <w:sdtEndPr/>
       <w:sdtContent>
         <w:p>
           <w:pPr>
-            <w:pStyle w:val="Titre"/>
+            <w:pStyle w:val="Title"/>
             <w:jc w:val="right"/>
             <w:rPr>
               <w:lang w:val="fr-CA"/>
@@ -82,7 +81,7 @@
     </w:sdt>
     <w:p>
       <w:pPr>
-        <w:pStyle w:val="Titre"/>
+        <w:pStyle w:val="Title"/>
         <w:jc w:val="right"/>
         <w:rPr>
           <w:lang w:val="fr-CA"/>
@@ -98,7 +97,6 @@
           <w:dataBinding w:prefixMappings="xmlns:ns0='http://purl.org/dc/elements/1.1/' xmlns:ns1='http://schemas.openxmlformats.org/package/2006/metadata/core-properties' " w:xpath="/ns1:coreProperties[1]/ns0:title[1]" w:storeItemID="{6C3C8BC8-F283-45AE-878A-BAB7291924A1}"/>
           <w:text/>
         </w:sdtPr>
-        <w:sdtEndPr/>
         <w:sdtContent>
           <w:r>
             <w:rPr>
@@ -111,7 +109,7 @@
     </w:p>
     <w:p>
       <w:pPr>
-        <w:pStyle w:val="Titre"/>
+        <w:pStyle w:val="Title"/>
         <w:jc w:val="right"/>
         <w:rPr>
           <w:lang w:val="fr-CA"/>
@@ -120,7 +118,7 @@
     </w:p>
     <w:p>
       <w:pPr>
-        <w:pStyle w:val="Titre"/>
+        <w:pStyle w:val="Title"/>
         <w:jc w:val="right"/>
         <w:rPr>
           <w:sz w:val="28"/>
@@ -148,7 +146,6 @@
           <w:dataBinding w:prefixMappings="xmlns:ns0='http://purl.org/dc/elements/1.1/' xmlns:ns1='http://schemas.openxmlformats.org/package/2006/metadata/core-properties' " w:xpath="/ns1:coreProperties[1]/ns1:contentStatus[1]" w:storeItemID="{6C3C8BC8-F283-45AE-878A-BAB7291924A1}"/>
           <w:text/>
         </w:sdtPr>
-        <w:sdtEndPr/>
         <w:sdtContent>
           <w:r>
             <w:rPr>
@@ -178,7 +175,7 @@
     </w:p>
     <w:p>
       <w:pPr>
-        <w:pStyle w:val="Titre"/>
+        <w:pStyle w:val="Title"/>
         <w:jc w:val="both"/>
         <w:rPr>
           <w:sz w:val="28"/>
@@ -206,8 +203,12 @@
           <w:lang w:val="fr-CA"/>
         </w:rPr>
         <w:sectPr>
+          <w:headerReference w:type="even" r:id="rId8"/>
           <w:headerReference w:type="default" r:id="rId9"/>
           <w:footerReference w:type="even" r:id="rId10"/>
+          <w:footerReference w:type="default" r:id="rId11"/>
+          <w:headerReference w:type="first" r:id="rId12"/>
+          <w:footerReference w:type="first" r:id="rId13"/>
           <w:pgSz w:w="12240" w:h="15840" w:code="1"/>
           <w:pgMar w:top="1440" w:right="1440" w:bottom="1440" w:left="1440" w:header="720" w:footer="720" w:gutter="0"/>
           <w:cols w:space="720"/>
@@ -217,7 +218,7 @@
     </w:p>
     <w:p>
       <w:pPr>
-        <w:pStyle w:val="Titre"/>
+        <w:pStyle w:val="Title"/>
         <w:rPr>
           <w:lang w:val="fr-CA"/>
         </w:rPr>
@@ -249,7 +250,7 @@
           <w:insideV w:val="single" w:sz="6" w:space="0" w:color="auto"/>
         </w:tblBorders>
         <w:tblLayout w:type="fixed"/>
-        <w:tblLook w:val="0000" w:firstRow="0" w:lastRow="0" w:firstColumn="0" w:lastColumn="0" w:noHBand="0" w:noVBand="0"/>
+        <w:tblLook w:val="0000"/>
       </w:tblPr>
       <w:tblGrid>
         <w:gridCol w:w="1227"/>
@@ -659,7 +660,7 @@
     </w:tbl>
     <w:p>
       <w:pPr>
-        <w:pStyle w:val="Titre"/>
+        <w:pStyle w:val="Title"/>
         <w:rPr>
           <w:lang w:val="fr-CA"/>
         </w:rPr>
@@ -680,7 +681,7 @@
     </w:p>
     <w:p>
       <w:pPr>
-        <w:pStyle w:val="TM1"/>
+        <w:pStyle w:val="TOC1"/>
         <w:tabs>
           <w:tab w:val="left" w:pos="432"/>
         </w:tabs>
@@ -781,7 +782,7 @@
     </w:p>
     <w:p>
       <w:pPr>
-        <w:pStyle w:val="TM1"/>
+        <w:pStyle w:val="TOC1"/>
         <w:tabs>
           <w:tab w:val="left" w:pos="432"/>
         </w:tabs>
@@ -864,7 +865,7 @@
     </w:p>
     <w:p>
       <w:pPr>
-        <w:pStyle w:val="TM2"/>
+        <w:pStyle w:val="TOC2"/>
         <w:tabs>
           <w:tab w:val="left" w:pos="1000"/>
         </w:tabs>
@@ -947,7 +948,7 @@
     </w:p>
     <w:p>
       <w:pPr>
-        <w:pStyle w:val="TM3"/>
+        <w:pStyle w:val="TOC3"/>
         <w:rPr>
           <w:rFonts w:asciiTheme="minorHAnsi" w:eastAsiaTheme="minorEastAsia" w:hAnsiTheme="minorHAnsi" w:cstheme="minorBidi"/>
           <w:noProof/>
@@ -1027,7 +1028,7 @@
     </w:p>
     <w:p>
       <w:pPr>
-        <w:pStyle w:val="TM3"/>
+        <w:pStyle w:val="TOC3"/>
         <w:rPr>
           <w:rFonts w:asciiTheme="minorHAnsi" w:eastAsiaTheme="minorEastAsia" w:hAnsiTheme="minorHAnsi" w:cstheme="minorBidi"/>
           <w:noProof/>
@@ -1107,7 +1108,7 @@
     </w:p>
     <w:p>
       <w:pPr>
-        <w:pStyle w:val="TM3"/>
+        <w:pStyle w:val="TOC3"/>
         <w:rPr>
           <w:rFonts w:asciiTheme="minorHAnsi" w:eastAsiaTheme="minorEastAsia" w:hAnsiTheme="minorHAnsi" w:cstheme="minorBidi"/>
           <w:noProof/>
@@ -1187,7 +1188,7 @@
     </w:p>
     <w:p>
       <w:pPr>
-        <w:pStyle w:val="TM2"/>
+        <w:pStyle w:val="TOC2"/>
         <w:tabs>
           <w:tab w:val="left" w:pos="1000"/>
         </w:tabs>
@@ -1270,7 +1271,7 @@
     </w:p>
     <w:p>
       <w:pPr>
-        <w:pStyle w:val="TM3"/>
+        <w:pStyle w:val="TOC3"/>
         <w:rPr>
           <w:rFonts w:asciiTheme="minorHAnsi" w:eastAsiaTheme="minorEastAsia" w:hAnsiTheme="minorHAnsi" w:cstheme="minorBidi"/>
           <w:noProof/>
@@ -1350,7 +1351,7 @@
     </w:p>
     <w:p>
       <w:pPr>
-        <w:pStyle w:val="TM3"/>
+        <w:pStyle w:val="TOC3"/>
         <w:rPr>
           <w:rFonts w:asciiTheme="minorHAnsi" w:eastAsiaTheme="minorEastAsia" w:hAnsiTheme="minorHAnsi" w:cstheme="minorBidi"/>
           <w:noProof/>
@@ -1430,7 +1431,7 @@
     </w:p>
     <w:p>
       <w:pPr>
-        <w:pStyle w:val="TM3"/>
+        <w:pStyle w:val="TOC3"/>
         <w:rPr>
           <w:rFonts w:asciiTheme="minorHAnsi" w:eastAsiaTheme="minorEastAsia" w:hAnsiTheme="minorHAnsi" w:cstheme="minorBidi"/>
           <w:noProof/>
@@ -1510,7 +1511,7 @@
     </w:p>
     <w:p>
       <w:pPr>
-        <w:pStyle w:val="TM3"/>
+        <w:pStyle w:val="TOC3"/>
         <w:rPr>
           <w:rFonts w:asciiTheme="minorHAnsi" w:eastAsiaTheme="minorEastAsia" w:hAnsiTheme="minorHAnsi" w:cstheme="minorBidi"/>
           <w:noProof/>
@@ -1590,7 +1591,7 @@
     </w:p>
     <w:p>
       <w:pPr>
-        <w:pStyle w:val="TM2"/>
+        <w:pStyle w:val="TOC2"/>
         <w:tabs>
           <w:tab w:val="left" w:pos="1000"/>
         </w:tabs>
@@ -1673,7 +1674,7 @@
     </w:p>
     <w:p>
       <w:pPr>
-        <w:pStyle w:val="TM3"/>
+        <w:pStyle w:val="TOC3"/>
         <w:rPr>
           <w:rFonts w:asciiTheme="minorHAnsi" w:eastAsiaTheme="minorEastAsia" w:hAnsiTheme="minorHAnsi" w:cstheme="minorBidi"/>
           <w:noProof/>
@@ -1753,7 +1754,7 @@
     </w:p>
     <w:p>
       <w:pPr>
-        <w:pStyle w:val="TM3"/>
+        <w:pStyle w:val="TOC3"/>
         <w:rPr>
           <w:rFonts w:asciiTheme="minorHAnsi" w:eastAsiaTheme="minorEastAsia" w:hAnsiTheme="minorHAnsi" w:cstheme="minorBidi"/>
           <w:noProof/>
@@ -1833,7 +1834,7 @@
     </w:p>
     <w:p>
       <w:pPr>
-        <w:pStyle w:val="TM1"/>
+        <w:pStyle w:val="TOC1"/>
         <w:tabs>
           <w:tab w:val="left" w:pos="432"/>
         </w:tabs>
@@ -1916,7 +1917,7 @@
     </w:p>
     <w:p>
       <w:pPr>
-        <w:pStyle w:val="TM2"/>
+        <w:pStyle w:val="TOC2"/>
         <w:tabs>
           <w:tab w:val="left" w:pos="1000"/>
         </w:tabs>
@@ -1999,7 +2000,7 @@
     </w:p>
     <w:p>
       <w:pPr>
-        <w:pStyle w:val="TM2"/>
+        <w:pStyle w:val="TOC2"/>
         <w:tabs>
           <w:tab w:val="left" w:pos="1000"/>
         </w:tabs>
@@ -2082,7 +2083,7 @@
     </w:p>
     <w:p>
       <w:pPr>
-        <w:pStyle w:val="TM3"/>
+        <w:pStyle w:val="TOC3"/>
         <w:rPr>
           <w:rFonts w:asciiTheme="minorHAnsi" w:eastAsiaTheme="minorEastAsia" w:hAnsiTheme="minorHAnsi" w:cstheme="minorBidi"/>
           <w:noProof/>
@@ -2162,7 +2163,7 @@
     </w:p>
     <w:p>
       <w:pPr>
-        <w:pStyle w:val="TM3"/>
+        <w:pStyle w:val="TOC3"/>
         <w:rPr>
           <w:rFonts w:asciiTheme="minorHAnsi" w:eastAsiaTheme="minorEastAsia" w:hAnsiTheme="minorHAnsi" w:cstheme="minorBidi"/>
           <w:noProof/>
@@ -2242,7 +2243,7 @@
     </w:p>
     <w:p>
       <w:pPr>
-        <w:pStyle w:val="TM3"/>
+        <w:pStyle w:val="TOC3"/>
         <w:rPr>
           <w:rFonts w:asciiTheme="minorHAnsi" w:eastAsiaTheme="minorEastAsia" w:hAnsiTheme="minorHAnsi" w:cstheme="minorBidi"/>
           <w:noProof/>
@@ -2322,7 +2323,7 @@
     </w:p>
     <w:p>
       <w:pPr>
-        <w:pStyle w:val="TM3"/>
+        <w:pStyle w:val="TOC3"/>
         <w:rPr>
           <w:rFonts w:asciiTheme="minorHAnsi" w:eastAsiaTheme="minorEastAsia" w:hAnsiTheme="minorHAnsi" w:cstheme="minorBidi"/>
           <w:noProof/>
@@ -2402,7 +2403,7 @@
     </w:p>
     <w:p>
       <w:pPr>
-        <w:pStyle w:val="TM3"/>
+        <w:pStyle w:val="TOC3"/>
         <w:rPr>
           <w:rFonts w:asciiTheme="minorHAnsi" w:eastAsiaTheme="minorEastAsia" w:hAnsiTheme="minorHAnsi" w:cstheme="minorBidi"/>
           <w:noProof/>
@@ -2482,7 +2483,7 @@
     </w:p>
     <w:p>
       <w:pPr>
-        <w:pStyle w:val="TM3"/>
+        <w:pStyle w:val="TOC3"/>
         <w:rPr>
           <w:rFonts w:asciiTheme="minorHAnsi" w:eastAsiaTheme="minorEastAsia" w:hAnsiTheme="minorHAnsi" w:cstheme="minorBidi"/>
           <w:noProof/>
@@ -2562,7 +2563,7 @@
     </w:p>
     <w:p>
       <w:pPr>
-        <w:pStyle w:val="TM3"/>
+        <w:pStyle w:val="TOC3"/>
         <w:rPr>
           <w:rFonts w:asciiTheme="minorHAnsi" w:eastAsiaTheme="minorEastAsia" w:hAnsiTheme="minorHAnsi" w:cstheme="minorBidi"/>
           <w:noProof/>
@@ -2642,7 +2643,7 @@
     </w:p>
     <w:p>
       <w:pPr>
-        <w:pStyle w:val="TM3"/>
+        <w:pStyle w:val="TOC3"/>
         <w:rPr>
           <w:rFonts w:asciiTheme="minorHAnsi" w:eastAsiaTheme="minorEastAsia" w:hAnsiTheme="minorHAnsi" w:cstheme="minorBidi"/>
           <w:noProof/>
@@ -2722,7 +2723,7 @@
     </w:p>
     <w:p>
       <w:pPr>
-        <w:pStyle w:val="TM3"/>
+        <w:pStyle w:val="TOC3"/>
         <w:rPr>
           <w:rFonts w:asciiTheme="minorHAnsi" w:eastAsiaTheme="minorEastAsia" w:hAnsiTheme="minorHAnsi" w:cstheme="minorBidi"/>
           <w:noProof/>
@@ -2802,7 +2803,7 @@
     </w:p>
     <w:p>
       <w:pPr>
-        <w:pStyle w:val="TM3"/>
+        <w:pStyle w:val="TOC3"/>
         <w:rPr>
           <w:rFonts w:asciiTheme="minorHAnsi" w:eastAsiaTheme="minorEastAsia" w:hAnsiTheme="minorHAnsi" w:cstheme="minorBidi"/>
           <w:noProof/>
@@ -2882,7 +2883,7 @@
     </w:p>
     <w:p>
       <w:pPr>
-        <w:pStyle w:val="TM2"/>
+        <w:pStyle w:val="TOC2"/>
         <w:tabs>
           <w:tab w:val="left" w:pos="1000"/>
         </w:tabs>
@@ -2965,7 +2966,7 @@
     </w:p>
     <w:p>
       <w:pPr>
-        <w:pStyle w:val="TM3"/>
+        <w:pStyle w:val="TOC3"/>
         <w:rPr>
           <w:rFonts w:asciiTheme="minorHAnsi" w:eastAsiaTheme="minorEastAsia" w:hAnsiTheme="minorHAnsi" w:cstheme="minorBidi"/>
           <w:noProof/>
@@ -3045,7 +3046,7 @@
     </w:p>
     <w:p>
       <w:pPr>
-        <w:pStyle w:val="TM3"/>
+        <w:pStyle w:val="TOC3"/>
         <w:rPr>
           <w:rFonts w:asciiTheme="minorHAnsi" w:eastAsiaTheme="minorEastAsia" w:hAnsiTheme="minorHAnsi" w:cstheme="minorBidi"/>
           <w:noProof/>
@@ -3125,7 +3126,7 @@
     </w:p>
     <w:p>
       <w:pPr>
-        <w:pStyle w:val="TM3"/>
+        <w:pStyle w:val="TOC3"/>
         <w:rPr>
           <w:rFonts w:asciiTheme="minorHAnsi" w:eastAsiaTheme="minorEastAsia" w:hAnsiTheme="minorHAnsi" w:cstheme="minorBidi"/>
           <w:noProof/>
@@ -3205,7 +3206,7 @@
     </w:p>
     <w:p>
       <w:pPr>
-        <w:pStyle w:val="TM3"/>
+        <w:pStyle w:val="TOC3"/>
         <w:rPr>
           <w:rFonts w:asciiTheme="minorHAnsi" w:eastAsiaTheme="minorEastAsia" w:hAnsiTheme="minorHAnsi" w:cstheme="minorBidi"/>
           <w:noProof/>
@@ -3285,7 +3286,7 @@
     </w:p>
     <w:p>
       <w:pPr>
-        <w:pStyle w:val="TM2"/>
+        <w:pStyle w:val="TOC2"/>
         <w:tabs>
           <w:tab w:val="left" w:pos="1000"/>
         </w:tabs>
@@ -3368,7 +3369,7 @@
     </w:p>
     <w:p>
       <w:pPr>
-        <w:pStyle w:val="TM2"/>
+        <w:pStyle w:val="TOC2"/>
         <w:tabs>
           <w:tab w:val="left" w:pos="1000"/>
         </w:tabs>
@@ -3451,7 +3452,7 @@
     </w:p>
     <w:p>
       <w:pPr>
-        <w:pStyle w:val="TM2"/>
+        <w:pStyle w:val="TOC2"/>
         <w:tabs>
           <w:tab w:val="left" w:pos="1000"/>
         </w:tabs>
@@ -3534,7 +3535,7 @@
     </w:p>
     <w:p>
       <w:pPr>
-        <w:pStyle w:val="Titre"/>
+        <w:pStyle w:val="Title"/>
         <w:rPr>
           <w:lang w:val="fr-CA"/>
         </w:rPr>
@@ -3564,7 +3565,6 @@
           <w:dataBinding w:prefixMappings="xmlns:ns0='http://purl.org/dc/elements/1.1/' xmlns:ns1='http://schemas.openxmlformats.org/package/2006/metadata/core-properties' " w:xpath="/ns1:coreProperties[1]/ns0:title[1]" w:storeItemID="{6C3C8BC8-F283-45AE-878A-BAB7291924A1}"/>
           <w:text/>
         </w:sdtPr>
-        <w:sdtEndPr/>
         <w:sdtContent>
           <w:r>
             <w:rPr>
@@ -3583,7 +3583,7 @@
     </w:p>
     <w:p>
       <w:pPr>
-        <w:pStyle w:val="Titre"/>
+        <w:pStyle w:val="Title"/>
         <w:rPr>
           <w:lang w:val="fr-CA"/>
         </w:rPr>
@@ -3597,7 +3597,7 @@
     </w:p>
     <w:p>
       <w:pPr>
-        <w:pStyle w:val="Titre1"/>
+        <w:pStyle w:val="Heading1"/>
         <w:rPr>
           <w:lang w:val="fr-CA"/>
         </w:rPr>
@@ -3687,7 +3687,7 @@
     </w:p>
     <w:p>
       <w:pPr>
-        <w:pStyle w:val="Titre1"/>
+        <w:pStyle w:val="Heading1"/>
         <w:rPr>
           <w:lang w:val="fr-CA"/>
         </w:rPr>
@@ -3728,7 +3728,7 @@
     </w:p>
     <w:p>
       <w:pPr>
-        <w:pStyle w:val="Titre2"/>
+        <w:pStyle w:val="Heading2"/>
         <w:rPr>
           <w:lang w:val="fr-CA"/>
         </w:rPr>
@@ -3757,7 +3757,7 @@
     </w:p>
     <w:p>
       <w:pPr>
-        <w:pStyle w:val="Titre3"/>
+        <w:pStyle w:val="Heading3"/>
         <w:rPr>
           <w:lang w:val="fr-CA"/>
         </w:rPr>
@@ -3799,7 +3799,7 @@
     </w:p>
     <w:p>
       <w:pPr>
-        <w:pStyle w:val="Paragraphedeliste"/>
+        <w:pStyle w:val="ListParagraph"/>
         <w:numPr>
           <w:ilvl w:val="0"/>
           <w:numId w:val="30"/>
@@ -3823,7 +3823,7 @@
     </w:p>
     <w:p>
       <w:pPr>
-        <w:pStyle w:val="Paragraphedeliste"/>
+        <w:pStyle w:val="ListParagraph"/>
         <w:numPr>
           <w:ilvl w:val="0"/>
           <w:numId w:val="30"/>
@@ -3841,7 +3841,7 @@
     </w:p>
     <w:p>
       <w:pPr>
-        <w:pStyle w:val="Paragraphedeliste"/>
+        <w:pStyle w:val="ListParagraph"/>
         <w:numPr>
           <w:ilvl w:val="0"/>
           <w:numId w:val="30"/>
@@ -3911,7 +3911,7 @@
     </w:p>
     <w:p>
       <w:pPr>
-        <w:pStyle w:val="Paragraphedeliste"/>
+        <w:pStyle w:val="ListParagraph"/>
         <w:numPr>
           <w:ilvl w:val="0"/>
           <w:numId w:val="30"/>
@@ -3941,7 +3941,7 @@
     </w:p>
     <w:p>
       <w:pPr>
-        <w:pStyle w:val="Paragraphedeliste"/>
+        <w:pStyle w:val="ListParagraph"/>
         <w:numPr>
           <w:ilvl w:val="0"/>
           <w:numId w:val="30"/>
@@ -3959,7 +3959,7 @@
     </w:p>
     <w:p>
       <w:pPr>
-        <w:pStyle w:val="Paragraphedeliste"/>
+        <w:pStyle w:val="ListParagraph"/>
         <w:numPr>
           <w:ilvl w:val="0"/>
           <w:numId w:val="30"/>
@@ -3990,7 +3990,7 @@
     </w:p>
     <w:p>
       <w:pPr>
-        <w:pStyle w:val="Titre3"/>
+        <w:pStyle w:val="Heading3"/>
         <w:rPr>
           <w:lang w:val="fr-CA"/>
         </w:rPr>
@@ -4056,7 +4056,7 @@
     </w:p>
     <w:p>
       <w:pPr>
-        <w:pStyle w:val="Paragraphedeliste"/>
+        <w:pStyle w:val="ListParagraph"/>
         <w:numPr>
           <w:ilvl w:val="0"/>
           <w:numId w:val="30"/>
@@ -4086,7 +4086,7 @@
     </w:p>
     <w:p>
       <w:pPr>
-        <w:pStyle w:val="Paragraphedeliste"/>
+        <w:pStyle w:val="ListParagraph"/>
         <w:numPr>
           <w:ilvl w:val="0"/>
           <w:numId w:val="30"/>
@@ -4137,7 +4137,7 @@
     </w:p>
     <w:p>
       <w:pPr>
-        <w:pStyle w:val="Paragraphedeliste"/>
+        <w:pStyle w:val="ListParagraph"/>
         <w:numPr>
           <w:ilvl w:val="0"/>
           <w:numId w:val="30"/>
@@ -4174,7 +4174,7 @@
     </w:p>
     <w:p>
       <w:pPr>
-        <w:pStyle w:val="Titre3"/>
+        <w:pStyle w:val="Heading3"/>
       </w:pPr>
       <w:bookmarkStart w:id="6" w:name="_Toc348021690"/>
       <w:r>
@@ -4215,7 +4215,7 @@
     </w:p>
     <w:p>
       <w:pPr>
-        <w:pStyle w:val="Paragraphedeliste"/>
+        <w:pStyle w:val="ListParagraph"/>
         <w:numPr>
           <w:ilvl w:val="0"/>
           <w:numId w:val="30"/>
@@ -4233,7 +4233,7 @@
     </w:p>
     <w:p>
       <w:pPr>
-        <w:pStyle w:val="Paragraphedeliste"/>
+        <w:pStyle w:val="ListParagraph"/>
         <w:numPr>
           <w:ilvl w:val="0"/>
           <w:numId w:val="30"/>
@@ -4279,7 +4279,7 @@
     </w:p>
     <w:p>
       <w:pPr>
-        <w:pStyle w:val="Paragraphedeliste"/>
+        <w:pStyle w:val="ListParagraph"/>
         <w:numPr>
           <w:ilvl w:val="0"/>
           <w:numId w:val="30"/>
@@ -4327,7 +4327,7 @@
     </w:p>
     <w:p>
       <w:pPr>
-        <w:pStyle w:val="Paragraphedeliste"/>
+        <w:pStyle w:val="ListParagraph"/>
         <w:numPr>
           <w:ilvl w:val="0"/>
           <w:numId w:val="29"/>
@@ -4357,7 +4357,7 @@
     </w:p>
     <w:p>
       <w:pPr>
-        <w:pStyle w:val="Paragraphedeliste"/>
+        <w:pStyle w:val="ListParagraph"/>
         <w:numPr>
           <w:ilvl w:val="0"/>
           <w:numId w:val="29"/>
@@ -4387,7 +4387,7 @@
     </w:p>
     <w:p>
       <w:pPr>
-        <w:pStyle w:val="Paragraphedeliste"/>
+        <w:pStyle w:val="ListParagraph"/>
         <w:numPr>
           <w:ilvl w:val="0"/>
           <w:numId w:val="29"/>
@@ -4417,7 +4417,7 @@
     </w:p>
     <w:p>
       <w:pPr>
-        <w:pStyle w:val="Paragraphedeliste"/>
+        <w:pStyle w:val="ListParagraph"/>
         <w:numPr>
           <w:ilvl w:val="0"/>
           <w:numId w:val="29"/>
@@ -4443,7 +4443,7 @@
     </w:p>
     <w:p>
       <w:pPr>
-        <w:pStyle w:val="Titre2"/>
+        <w:pStyle w:val="Heading2"/>
         <w:rPr>
           <w:lang w:val="fr-CA"/>
         </w:rPr>
@@ -4465,7 +4465,7 @@
     </w:p>
     <w:p>
       <w:pPr>
-        <w:pStyle w:val="Titre3"/>
+        <w:pStyle w:val="Heading3"/>
         <w:rPr>
           <w:lang w:val="fr-CA"/>
         </w:rPr>
@@ -4519,7 +4519,7 @@
     </w:p>
     <w:p>
       <w:pPr>
-        <w:pStyle w:val="Paragraphedeliste"/>
+        <w:pStyle w:val="ListParagraph"/>
         <w:numPr>
           <w:ilvl w:val="0"/>
           <w:numId w:val="28"/>
@@ -4537,7 +4537,7 @@
     </w:p>
     <w:p>
       <w:pPr>
-        <w:pStyle w:val="Paragraphedeliste"/>
+        <w:pStyle w:val="ListParagraph"/>
         <w:numPr>
           <w:ilvl w:val="0"/>
           <w:numId w:val="28"/>
@@ -4556,7 +4556,7 @@
     </w:p>
     <w:p>
       <w:pPr>
-        <w:pStyle w:val="Paragraphedeliste"/>
+        <w:pStyle w:val="ListParagraph"/>
         <w:numPr>
           <w:ilvl w:val="0"/>
           <w:numId w:val="28"/>
@@ -4608,7 +4608,7 @@
     </w:p>
     <w:p>
       <w:pPr>
-        <w:pStyle w:val="Paragraphedeliste"/>
+        <w:pStyle w:val="ListParagraph"/>
         <w:numPr>
           <w:ilvl w:val="0"/>
           <w:numId w:val="28"/>
@@ -4626,7 +4626,7 @@
     </w:p>
     <w:p>
       <w:pPr>
-        <w:pStyle w:val="Paragraphedeliste"/>
+        <w:pStyle w:val="ListParagraph"/>
         <w:numPr>
           <w:ilvl w:val="0"/>
           <w:numId w:val="28"/>
@@ -4668,7 +4668,7 @@
     </w:p>
     <w:p>
       <w:pPr>
-        <w:pStyle w:val="Paragraphedeliste"/>
+        <w:pStyle w:val="ListParagraph"/>
         <w:numPr>
           <w:ilvl w:val="0"/>
           <w:numId w:val="28"/>
@@ -4725,7 +4725,7 @@
     </w:p>
     <w:p>
       <w:pPr>
-        <w:pStyle w:val="Paragraphedeliste"/>
+        <w:pStyle w:val="ListParagraph"/>
         <w:numPr>
           <w:ilvl w:val="0"/>
           <w:numId w:val="29"/>
@@ -4743,7 +4743,7 @@
     </w:p>
     <w:p>
       <w:pPr>
-        <w:pStyle w:val="Paragraphedeliste"/>
+        <w:pStyle w:val="ListParagraph"/>
         <w:numPr>
           <w:ilvl w:val="0"/>
           <w:numId w:val="29"/>
@@ -4797,7 +4797,7 @@
     </w:p>
     <w:p>
       <w:pPr>
-        <w:pStyle w:val="Paragraphedeliste"/>
+        <w:pStyle w:val="ListParagraph"/>
         <w:numPr>
           <w:ilvl w:val="0"/>
           <w:numId w:val="29"/>
@@ -4833,7 +4833,7 @@
     </w:p>
     <w:p>
       <w:pPr>
-        <w:pStyle w:val="Corpsdetexte"/>
+        <w:pStyle w:val="BodyText"/>
         <w:ind w:left="0"/>
         <w:rPr>
           <w:lang w:val="fr-CA"/>
@@ -4842,7 +4842,7 @@
     </w:p>
     <w:p>
       <w:pPr>
-        <w:pStyle w:val="Titre3"/>
+        <w:pStyle w:val="Heading3"/>
         <w:rPr>
           <w:lang w:val="fr-CA"/>
         </w:rPr>
@@ -4872,7 +4872,7 @@
     </w:p>
     <w:p>
       <w:pPr>
-        <w:pStyle w:val="Paragraphedeliste"/>
+        <w:pStyle w:val="ListParagraph"/>
         <w:numPr>
           <w:ilvl w:val="0"/>
           <w:numId w:val="29"/>
@@ -4920,7 +4920,7 @@
     </w:p>
     <w:p>
       <w:pPr>
-        <w:pStyle w:val="Paragraphedeliste"/>
+        <w:pStyle w:val="ListParagraph"/>
         <w:numPr>
           <w:ilvl w:val="0"/>
           <w:numId w:val="29"/>
@@ -4959,7 +4959,7 @@
     </w:p>
     <w:p>
       <w:pPr>
-        <w:pStyle w:val="Paragraphedeliste"/>
+        <w:pStyle w:val="ListParagraph"/>
         <w:numPr>
           <w:ilvl w:val="0"/>
           <w:numId w:val="29"/>
@@ -4977,7 +4977,7 @@
     </w:p>
     <w:p>
       <w:pPr>
-        <w:pStyle w:val="Paragraphedeliste"/>
+        <w:pStyle w:val="ListParagraph"/>
         <w:numPr>
           <w:ilvl w:val="0"/>
           <w:numId w:val="29"/>
@@ -5019,7 +5019,7 @@
     </w:p>
     <w:p>
       <w:pPr>
-        <w:pStyle w:val="Paragraphedeliste"/>
+        <w:pStyle w:val="ListParagraph"/>
         <w:numPr>
           <w:ilvl w:val="0"/>
           <w:numId w:val="29"/>
@@ -5068,7 +5068,7 @@
     </w:p>
     <w:p>
       <w:pPr>
-        <w:pStyle w:val="Titre3"/>
+        <w:pStyle w:val="Heading3"/>
         <w:rPr>
           <w:lang w:val="fr-CA"/>
         </w:rPr>
@@ -5151,7 +5151,7 @@
     </w:p>
     <w:p>
       <w:pPr>
-        <w:pStyle w:val="Corpsdetexte"/>
+        <w:pStyle w:val="BodyText"/>
         <w:ind w:left="0"/>
         <w:rPr>
           <w:lang w:val="fr-CA"/>
@@ -5160,7 +5160,7 @@
     </w:p>
     <w:p>
       <w:pPr>
-        <w:pStyle w:val="Titre3"/>
+        <w:pStyle w:val="Heading3"/>
         <w:rPr>
           <w:lang w:val="fr-CA"/>
         </w:rPr>
@@ -5190,7 +5190,7 @@
     </w:p>
     <w:p>
       <w:pPr>
-        <w:pStyle w:val="Paragraphedeliste"/>
+        <w:pStyle w:val="ListParagraph"/>
         <w:numPr>
           <w:ilvl w:val="0"/>
           <w:numId w:val="29"/>
@@ -5208,7 +5208,7 @@
     </w:p>
     <w:p>
       <w:pPr>
-        <w:pStyle w:val="Paragraphedeliste"/>
+        <w:pStyle w:val="ListParagraph"/>
         <w:numPr>
           <w:ilvl w:val="0"/>
           <w:numId w:val="29"/>
@@ -5244,7 +5244,7 @@
     </w:p>
     <w:p>
       <w:pPr>
-        <w:pStyle w:val="Paragraphedeliste"/>
+        <w:pStyle w:val="ListParagraph"/>
         <w:numPr>
           <w:ilvl w:val="0"/>
           <w:numId w:val="29"/>
@@ -5286,7 +5286,7 @@
     </w:p>
     <w:p>
       <w:pPr>
-        <w:pStyle w:val="Paragraphedeliste"/>
+        <w:pStyle w:val="ListParagraph"/>
         <w:numPr>
           <w:ilvl w:val="0"/>
           <w:numId w:val="29"/>
@@ -5304,7 +5304,7 @@
     </w:p>
     <w:p>
       <w:pPr>
-        <w:pStyle w:val="Paragraphedeliste"/>
+        <w:pStyle w:val="ListParagraph"/>
         <w:numPr>
           <w:ilvl w:val="0"/>
           <w:numId w:val="29"/>
@@ -5322,7 +5322,7 @@
     </w:p>
     <w:p>
       <w:pPr>
-        <w:pStyle w:val="Paragraphedeliste"/>
+        <w:pStyle w:val="ListParagraph"/>
         <w:numPr>
           <w:ilvl w:val="0"/>
           <w:numId w:val="29"/>
@@ -5340,7 +5340,7 @@
     </w:p>
     <w:p>
       <w:pPr>
-        <w:pStyle w:val="Paragraphedeliste"/>
+        <w:pStyle w:val="ListParagraph"/>
         <w:numPr>
           <w:ilvl w:val="0"/>
           <w:numId w:val="29"/>
@@ -5365,7 +5365,7 @@
     </w:p>
     <w:p>
       <w:pPr>
-        <w:pStyle w:val="Titre2"/>
+        <w:pStyle w:val="Heading2"/>
         <w:rPr>
           <w:lang w:val="fr-CA"/>
         </w:rPr>
@@ -5388,7 +5388,7 @@
     </w:p>
     <w:p>
       <w:pPr>
-        <w:pStyle w:val="Titre3"/>
+        <w:pStyle w:val="Heading3"/>
         <w:rPr>
           <w:lang w:val="fr-CA"/>
         </w:rPr>
@@ -5426,7 +5426,7 @@
     </w:p>
     <w:p>
       <w:pPr>
-        <w:pStyle w:val="Titre3"/>
+        <w:pStyle w:val="Heading3"/>
         <w:rPr>
           <w:lang w:val="fr-CA"/>
         </w:rPr>
@@ -5468,7 +5468,7 @@
     </w:p>
     <w:p>
       <w:pPr>
-        <w:pStyle w:val="Paragraphedeliste"/>
+        <w:pStyle w:val="ListParagraph"/>
         <w:numPr>
           <w:ilvl w:val="0"/>
           <w:numId w:val="29"/>
@@ -5508,7 +5508,7 @@
     </w:p>
     <w:p>
       <w:pPr>
-        <w:pStyle w:val="Paragraphedeliste"/>
+        <w:pStyle w:val="ListParagraph"/>
         <w:numPr>
           <w:ilvl w:val="0"/>
           <w:numId w:val="29"/>
@@ -5526,7 +5526,7 @@
     </w:p>
     <w:p>
       <w:pPr>
-        <w:pStyle w:val="Paragraphedeliste"/>
+        <w:pStyle w:val="ListParagraph"/>
         <w:numPr>
           <w:ilvl w:val="0"/>
           <w:numId w:val="29"/>
@@ -5544,7 +5544,7 @@
     </w:p>
     <w:p>
       <w:pPr>
-        <w:pStyle w:val="Paragraphedeliste"/>
+        <w:pStyle w:val="ListParagraph"/>
         <w:numPr>
           <w:ilvl w:val="0"/>
           <w:numId w:val="29"/>
@@ -5562,7 +5562,7 @@
     </w:p>
     <w:p>
       <w:pPr>
-        <w:pStyle w:val="Paragraphedeliste"/>
+        <w:pStyle w:val="ListParagraph"/>
         <w:numPr>
           <w:ilvl w:val="0"/>
           <w:numId w:val="29"/>
@@ -5640,7 +5640,7 @@
     </w:p>
     <w:p>
       <w:pPr>
-        <w:pStyle w:val="Titre1"/>
+        <w:pStyle w:val="Heading1"/>
         <w:rPr>
           <w:lang w:val="fr-CA"/>
         </w:rPr>
@@ -5663,7 +5663,7 @@
     </w:p>
     <w:p>
       <w:pPr>
-        <w:pStyle w:val="Titre2"/>
+        <w:pStyle w:val="Heading2"/>
         <w:rPr>
           <w:lang w:val="fr-CA"/>
         </w:rPr>
@@ -5685,7 +5685,7 @@
     </w:p>
     <w:p>
       <w:pPr>
-        <w:pStyle w:val="Corpsdetexte"/>
+        <w:pStyle w:val="BodyText"/>
         <w:rPr>
           <w:lang w:val="fr-CA"/>
         </w:rPr>
@@ -5699,7 +5699,7 @@
     </w:p>
     <w:p>
       <w:pPr>
-        <w:pStyle w:val="Corpsdetexte"/>
+        <w:pStyle w:val="BodyText"/>
         <w:numPr>
           <w:ilvl w:val="0"/>
           <w:numId w:val="29"/>
@@ -5737,7 +5737,7 @@
     </w:p>
     <w:p>
       <w:pPr>
-        <w:pStyle w:val="Corpsdetexte"/>
+        <w:pStyle w:val="BodyText"/>
         <w:numPr>
           <w:ilvl w:val="0"/>
           <w:numId w:val="29"/>
@@ -5767,7 +5767,7 @@
     </w:p>
     <w:p>
       <w:pPr>
-        <w:pStyle w:val="Corpsdetexte"/>
+        <w:pStyle w:val="BodyText"/>
         <w:numPr>
           <w:ilvl w:val="0"/>
           <w:numId w:val="29"/>
@@ -5791,7 +5791,7 @@
     </w:p>
     <w:p>
       <w:pPr>
-        <w:pStyle w:val="Corpsdetexte"/>
+        <w:pStyle w:val="BodyText"/>
         <w:numPr>
           <w:ilvl w:val="0"/>
           <w:numId w:val="29"/>
@@ -5809,7 +5809,7 @@
     </w:p>
     <w:p>
       <w:pPr>
-        <w:pStyle w:val="Corpsdetexte"/>
+        <w:pStyle w:val="BodyText"/>
         <w:rPr>
           <w:lang w:val="fr-CA"/>
         </w:rPr>
@@ -5849,7 +5849,7 @@
     </w:p>
     <w:p>
       <w:pPr>
-        <w:pStyle w:val="Titre2"/>
+        <w:pStyle w:val="Heading2"/>
         <w:rPr>
           <w:lang w:val="fr-CA"/>
         </w:rPr>
@@ -5878,7 +5878,7 @@
     </w:p>
     <w:p>
       <w:pPr>
-        <w:pStyle w:val="Titre3"/>
+        <w:pStyle w:val="Heading3"/>
         <w:rPr>
           <w:lang w:val="fr-CA"/>
         </w:rPr>
@@ -5952,7 +5952,7 @@
     </w:p>
     <w:p>
       <w:pPr>
-        <w:pStyle w:val="Paragraphedeliste"/>
+        <w:pStyle w:val="ListParagraph"/>
         <w:numPr>
           <w:ilvl w:val="0"/>
           <w:numId w:val="29"/>
@@ -5994,7 +5994,7 @@
     </w:p>
     <w:p>
       <w:pPr>
-        <w:pStyle w:val="Paragraphedeliste"/>
+        <w:pStyle w:val="ListParagraph"/>
         <w:numPr>
           <w:ilvl w:val="0"/>
           <w:numId w:val="29"/>
@@ -6012,7 +6012,7 @@
     </w:p>
     <w:p>
       <w:pPr>
-        <w:pStyle w:val="Paragraphedeliste"/>
+        <w:pStyle w:val="ListParagraph"/>
         <w:numPr>
           <w:ilvl w:val="0"/>
           <w:numId w:val="29"/>
@@ -6043,7 +6043,7 @@
     </w:p>
     <w:p>
       <w:pPr>
-        <w:pStyle w:val="Titre3"/>
+        <w:pStyle w:val="Heading3"/>
         <w:rPr>
           <w:lang w:val="fr-CA"/>
         </w:rPr>
@@ -6073,7 +6073,7 @@
     </w:p>
     <w:p>
       <w:pPr>
-        <w:pStyle w:val="Paragraphedeliste"/>
+        <w:pStyle w:val="ListParagraph"/>
         <w:numPr>
           <w:ilvl w:val="0"/>
           <w:numId w:val="29"/>
@@ -6097,7 +6097,7 @@
     </w:p>
     <w:p>
       <w:pPr>
-        <w:pStyle w:val="Paragraphedeliste"/>
+        <w:pStyle w:val="ListParagraph"/>
         <w:numPr>
           <w:ilvl w:val="0"/>
           <w:numId w:val="29"/>
@@ -6146,7 +6146,7 @@
     </w:p>
     <w:p>
       <w:pPr>
-        <w:pStyle w:val="Paragraphedeliste"/>
+        <w:pStyle w:val="ListParagraph"/>
         <w:keepNext/>
         <w:numPr>
           <w:ilvl w:val="0"/>
@@ -6166,7 +6166,7 @@
     </w:p>
     <w:p>
       <w:pPr>
-        <w:pStyle w:val="Paragraphedeliste"/>
+        <w:pStyle w:val="ListParagraph"/>
         <w:keepNext/>
         <w:numPr>
           <w:ilvl w:val="0"/>
@@ -6186,7 +6186,7 @@
     </w:p>
     <w:p>
       <w:pPr>
-        <w:pStyle w:val="Paragraphedeliste"/>
+        <w:pStyle w:val="ListParagraph"/>
         <w:keepNext/>
         <w:numPr>
           <w:ilvl w:val="0"/>
@@ -6206,7 +6206,7 @@
     </w:p>
     <w:p>
       <w:pPr>
-        <w:pStyle w:val="Paragraphedeliste"/>
+        <w:pStyle w:val="ListParagraph"/>
         <w:keepNext/>
         <w:numPr>
           <w:ilvl w:val="1"/>
@@ -6226,7 +6226,7 @@
     </w:p>
     <w:p>
       <w:pPr>
-        <w:pStyle w:val="Paragraphedeliste"/>
+        <w:pStyle w:val="ListParagraph"/>
         <w:keepNext/>
         <w:numPr>
           <w:ilvl w:val="1"/>
@@ -6246,7 +6246,7 @@
     </w:p>
     <w:p>
       <w:pPr>
-        <w:pStyle w:val="Paragraphedeliste"/>
+        <w:pStyle w:val="ListParagraph"/>
         <w:keepNext/>
         <w:numPr>
           <w:ilvl w:val="2"/>
@@ -6266,7 +6266,7 @@
     </w:p>
     <w:p>
       <w:pPr>
-        <w:pStyle w:val="Paragraphedeliste"/>
+        <w:pStyle w:val="ListParagraph"/>
         <w:keepNext/>
         <w:numPr>
           <w:ilvl w:val="2"/>
@@ -6286,7 +6286,7 @@
     </w:p>
     <w:p>
       <w:pPr>
-        <w:pStyle w:val="Titre3"/>
+        <w:pStyle w:val="Heading3"/>
         <w:numPr>
           <w:ilvl w:val="2"/>
           <w:numId w:val="31"/>
@@ -6337,7 +6337,7 @@
     </w:p>
     <w:p>
       <w:pPr>
-        <w:pStyle w:val="Paragraphedeliste"/>
+        <w:pStyle w:val="ListParagraph"/>
         <w:numPr>
           <w:ilvl w:val="0"/>
           <w:numId w:val="29"/>
@@ -6357,7 +6357,7 @@
     </w:p>
     <w:p>
       <w:pPr>
-        <w:pStyle w:val="Paragraphedeliste"/>
+        <w:pStyle w:val="ListParagraph"/>
         <w:numPr>
           <w:ilvl w:val="0"/>
           <w:numId w:val="29"/>
@@ -6400,7 +6400,7 @@
     </w:p>
     <w:p>
       <w:pPr>
-        <w:pStyle w:val="Titre3"/>
+        <w:pStyle w:val="Heading3"/>
         <w:numPr>
           <w:ilvl w:val="2"/>
           <w:numId w:val="31"/>
@@ -6422,7 +6422,7 @@
     </w:p>
     <w:p>
       <w:pPr>
-        <w:pStyle w:val="Corpsdetexte"/>
+        <w:pStyle w:val="BodyText"/>
         <w:spacing w:line="100" w:lineRule="atLeast"/>
         <w:rPr>
           <w:lang w:val="fr-CA"/>
@@ -6437,7 +6437,7 @@
     </w:p>
     <w:p>
       <w:pPr>
-        <w:pStyle w:val="Corpsdetexte"/>
+        <w:pStyle w:val="BodyText"/>
         <w:numPr>
           <w:ilvl w:val="0"/>
           <w:numId w:val="29"/>
@@ -6457,7 +6457,7 @@
     </w:p>
     <w:p>
       <w:pPr>
-        <w:pStyle w:val="Corpsdetexte"/>
+        <w:pStyle w:val="BodyText"/>
         <w:numPr>
           <w:ilvl w:val="0"/>
           <w:numId w:val="29"/>
@@ -6477,7 +6477,7 @@
     </w:p>
     <w:p>
       <w:pPr>
-        <w:pStyle w:val="Titre3"/>
+        <w:pStyle w:val="Heading3"/>
         <w:numPr>
           <w:ilvl w:val="2"/>
           <w:numId w:val="31"/>
@@ -6499,7 +6499,7 @@
     </w:p>
     <w:p>
       <w:pPr>
-        <w:pStyle w:val="Corpsdetexte"/>
+        <w:pStyle w:val="BodyText"/>
         <w:spacing w:line="100" w:lineRule="atLeast"/>
         <w:rPr>
           <w:lang w:val="fr-CA"/>
@@ -6514,7 +6514,7 @@
     </w:p>
     <w:p>
       <w:pPr>
-        <w:pStyle w:val="Corpsdetexte"/>
+        <w:pStyle w:val="BodyText"/>
         <w:numPr>
           <w:ilvl w:val="0"/>
           <w:numId w:val="29"/>
@@ -6534,7 +6534,7 @@
     </w:p>
     <w:p>
       <w:pPr>
-        <w:pStyle w:val="Corpsdetexte"/>
+        <w:pStyle w:val="BodyText"/>
         <w:numPr>
           <w:ilvl w:val="0"/>
           <w:numId w:val="29"/>
@@ -6567,7 +6567,7 @@
     </w:p>
     <w:p>
       <w:pPr>
-        <w:pStyle w:val="Corpsdetexte"/>
+        <w:pStyle w:val="BodyText"/>
         <w:numPr>
           <w:ilvl w:val="0"/>
           <w:numId w:val="29"/>
@@ -6587,7 +6587,7 @@
     </w:p>
     <w:p>
       <w:pPr>
-        <w:pStyle w:val="Corpsdetexte"/>
+        <w:pStyle w:val="BodyText"/>
         <w:numPr>
           <w:ilvl w:val="0"/>
           <w:numId w:val="29"/>
@@ -6607,7 +6607,7 @@
     </w:p>
     <w:p>
       <w:pPr>
-        <w:pStyle w:val="Corpsdetexte"/>
+        <w:pStyle w:val="BodyText"/>
         <w:numPr>
           <w:ilvl w:val="0"/>
           <w:numId w:val="29"/>
@@ -6627,7 +6627,7 @@
     </w:p>
     <w:p>
       <w:pPr>
-        <w:pStyle w:val="Corpsdetexte"/>
+        <w:pStyle w:val="BodyText"/>
         <w:spacing w:line="100" w:lineRule="atLeast"/>
         <w:rPr>
           <w:lang w:val="fr-CA"/>
@@ -6642,7 +6642,7 @@
     </w:p>
     <w:p>
       <w:pPr>
-        <w:pStyle w:val="Corpsdetexte"/>
+        <w:pStyle w:val="BodyText"/>
         <w:spacing w:line="100" w:lineRule="atLeast"/>
         <w:rPr>
           <w:lang w:val="fr-CA"/>
@@ -6651,7 +6651,7 @@
     </w:p>
     <w:p>
       <w:pPr>
-        <w:pStyle w:val="Titre3"/>
+        <w:pStyle w:val="Heading3"/>
         <w:numPr>
           <w:ilvl w:val="2"/>
           <w:numId w:val="31"/>
@@ -6673,7 +6673,7 @@
     </w:p>
     <w:p>
       <w:pPr>
-        <w:pStyle w:val="Corpsdetexte"/>
+        <w:pStyle w:val="BodyText"/>
         <w:spacing w:line="100" w:lineRule="atLeast"/>
         <w:rPr>
           <w:lang w:val="fr-CA"/>
@@ -6688,7 +6688,7 @@
     </w:p>
     <w:p>
       <w:pPr>
-        <w:pStyle w:val="Corpsdetexte"/>
+        <w:pStyle w:val="BodyText"/>
         <w:numPr>
           <w:ilvl w:val="0"/>
           <w:numId w:val="29"/>
@@ -6708,7 +6708,7 @@
     </w:p>
     <w:p>
       <w:pPr>
-        <w:pStyle w:val="Corpsdetexte"/>
+        <w:pStyle w:val="BodyText"/>
         <w:spacing w:line="100" w:lineRule="atLeast"/>
         <w:rPr>
           <w:lang w:val="fr-CA"/>
@@ -6723,7 +6723,7 @@
     </w:p>
     <w:p>
       <w:pPr>
-        <w:pStyle w:val="Corpsdetexte"/>
+        <w:pStyle w:val="BodyText"/>
         <w:spacing w:line="100" w:lineRule="atLeast"/>
         <w:rPr>
           <w:lang w:val="fr-CA"/>
@@ -6732,7 +6732,7 @@
     </w:p>
     <w:p>
       <w:pPr>
-        <w:pStyle w:val="Titre3"/>
+        <w:pStyle w:val="Heading3"/>
         <w:numPr>
           <w:ilvl w:val="2"/>
           <w:numId w:val="31"/>
@@ -6754,7 +6754,7 @@
     </w:p>
     <w:p>
       <w:pPr>
-        <w:pStyle w:val="Corpsdetexte"/>
+        <w:pStyle w:val="BodyText"/>
         <w:spacing w:line="100" w:lineRule="atLeast"/>
         <w:rPr>
           <w:lang w:val="fr-CA"/>
@@ -6769,7 +6769,7 @@
     </w:p>
     <w:p>
       <w:pPr>
-        <w:pStyle w:val="Corpsdetexte"/>
+        <w:pStyle w:val="BodyText"/>
         <w:numPr>
           <w:ilvl w:val="0"/>
           <w:numId w:val="29"/>
@@ -6789,7 +6789,7 @@
     </w:p>
     <w:p>
       <w:pPr>
-        <w:pStyle w:val="Corpsdetexte"/>
+        <w:pStyle w:val="BodyText"/>
         <w:numPr>
           <w:ilvl w:val="0"/>
           <w:numId w:val="29"/>
@@ -6821,7 +6821,7 @@
     </w:p>
     <w:p>
       <w:pPr>
-        <w:pStyle w:val="Corpsdetexte"/>
+        <w:pStyle w:val="BodyText"/>
         <w:numPr>
           <w:ilvl w:val="0"/>
           <w:numId w:val="29"/>
@@ -6841,7 +6841,7 @@
     </w:p>
     <w:p>
       <w:pPr>
-        <w:pStyle w:val="Corpsdetexte"/>
+        <w:pStyle w:val="BodyText"/>
         <w:numPr>
           <w:ilvl w:val="0"/>
           <w:numId w:val="29"/>
@@ -6861,7 +6861,7 @@
     </w:p>
     <w:p>
       <w:pPr>
-        <w:pStyle w:val="Corpsdetexte"/>
+        <w:pStyle w:val="BodyText"/>
         <w:spacing w:line="100" w:lineRule="atLeast"/>
         <w:ind w:left="0"/>
         <w:rPr>
@@ -6871,7 +6871,7 @@
     </w:p>
     <w:p>
       <w:pPr>
-        <w:pStyle w:val="Titre3"/>
+        <w:pStyle w:val="Heading3"/>
         <w:numPr>
           <w:ilvl w:val="2"/>
           <w:numId w:val="31"/>
@@ -6893,7 +6893,7 @@
     </w:p>
     <w:p>
       <w:pPr>
-        <w:pStyle w:val="Corpsdetexte"/>
+        <w:pStyle w:val="BodyText"/>
         <w:spacing w:line="100" w:lineRule="atLeast"/>
         <w:rPr>
           <w:lang w:val="fr-CA"/>
@@ -6920,7 +6920,7 @@
     </w:p>
     <w:p>
       <w:pPr>
-        <w:pStyle w:val="Corpsdetexte"/>
+        <w:pStyle w:val="BodyText"/>
         <w:numPr>
           <w:ilvl w:val="0"/>
           <w:numId w:val="29"/>
@@ -6940,7 +6940,7 @@
     </w:p>
     <w:p>
       <w:pPr>
-        <w:pStyle w:val="Corpsdetexte"/>
+        <w:pStyle w:val="BodyText"/>
         <w:numPr>
           <w:ilvl w:val="0"/>
           <w:numId w:val="29"/>
@@ -6960,7 +6960,7 @@
     </w:p>
     <w:p>
       <w:pPr>
-        <w:pStyle w:val="Corpsdetexte"/>
+        <w:pStyle w:val="BodyText"/>
         <w:numPr>
           <w:ilvl w:val="0"/>
           <w:numId w:val="29"/>
@@ -6980,7 +6980,7 @@
     </w:p>
     <w:p>
       <w:pPr>
-        <w:pStyle w:val="Corpsdetexte"/>
+        <w:pStyle w:val="BodyText"/>
         <w:numPr>
           <w:ilvl w:val="0"/>
           <w:numId w:val="29"/>
@@ -7000,7 +7000,7 @@
     </w:p>
     <w:p>
       <w:pPr>
-        <w:pStyle w:val="Corpsdetexte"/>
+        <w:pStyle w:val="BodyText"/>
         <w:spacing w:line="100" w:lineRule="atLeast"/>
         <w:rPr>
           <w:lang w:val="fr-CA"/>
@@ -7009,7 +7009,7 @@
     </w:p>
     <w:p>
       <w:pPr>
-        <w:pStyle w:val="Titre3"/>
+        <w:pStyle w:val="Heading3"/>
         <w:numPr>
           <w:ilvl w:val="2"/>
           <w:numId w:val="31"/>
@@ -7031,7 +7031,7 @@
     </w:p>
     <w:p>
       <w:pPr>
-        <w:pStyle w:val="Corpsdetexte"/>
+        <w:pStyle w:val="BodyText"/>
         <w:spacing w:line="100" w:lineRule="atLeast"/>
         <w:rPr>
           <w:lang w:val="fr-CA"/>
@@ -7064,7 +7064,7 @@
     </w:p>
     <w:p>
       <w:pPr>
-        <w:pStyle w:val="Corpsdetexte"/>
+        <w:pStyle w:val="BodyText"/>
         <w:numPr>
           <w:ilvl w:val="0"/>
           <w:numId w:val="29"/>
@@ -7096,7 +7096,7 @@
     </w:p>
     <w:p>
       <w:pPr>
-        <w:pStyle w:val="Corpsdetexte"/>
+        <w:pStyle w:val="BodyText"/>
         <w:numPr>
           <w:ilvl w:val="0"/>
           <w:numId w:val="29"/>
@@ -7128,7 +7128,7 @@
     </w:p>
     <w:p>
       <w:pPr>
-        <w:pStyle w:val="Corpsdetexte"/>
+        <w:pStyle w:val="BodyText"/>
         <w:numPr>
           <w:ilvl w:val="0"/>
           <w:numId w:val="29"/>
@@ -7160,7 +7160,7 @@
     </w:p>
     <w:p>
       <w:pPr>
-        <w:pStyle w:val="Corpsdetexte"/>
+        <w:pStyle w:val="BodyText"/>
         <w:numPr>
           <w:ilvl w:val="0"/>
           <w:numId w:val="29"/>
@@ -7180,7 +7180,7 @@
     </w:p>
     <w:p>
       <w:pPr>
-        <w:pStyle w:val="Corpsdetexte"/>
+        <w:pStyle w:val="BodyText"/>
         <w:spacing w:line="100" w:lineRule="atLeast"/>
         <w:rPr>
           <w:lang w:val="fr-CA"/>
@@ -7189,7 +7189,7 @@
     </w:p>
     <w:p>
       <w:pPr>
-        <w:pStyle w:val="Titre3"/>
+        <w:pStyle w:val="Heading3"/>
         <w:numPr>
           <w:ilvl w:val="2"/>
           <w:numId w:val="31"/>
@@ -7211,7 +7211,7 @@
     </w:p>
     <w:p>
       <w:pPr>
-        <w:pStyle w:val="Corpsdetexte"/>
+        <w:pStyle w:val="BodyText"/>
         <w:spacing w:line="100" w:lineRule="atLeast"/>
         <w:rPr>
           <w:lang w:val="fr-CA"/>
@@ -7226,7 +7226,7 @@
     </w:p>
     <w:p>
       <w:pPr>
-        <w:pStyle w:val="Corpsdetexte"/>
+        <w:pStyle w:val="BodyText"/>
         <w:numPr>
           <w:ilvl w:val="0"/>
           <w:numId w:val="29"/>
@@ -7246,7 +7246,7 @@
     </w:p>
     <w:p>
       <w:pPr>
-        <w:pStyle w:val="Corpsdetexte"/>
+        <w:pStyle w:val="BodyText"/>
         <w:numPr>
           <w:ilvl w:val="0"/>
           <w:numId w:val="29"/>
@@ -7267,7 +7267,7 @@
     </w:p>
     <w:p>
       <w:pPr>
-        <w:pStyle w:val="Corpsdetexte"/>
+        <w:pStyle w:val="BodyText"/>
         <w:spacing w:line="100" w:lineRule="atLeast"/>
         <w:rPr>
           <w:lang w:val="fr-CA"/>
@@ -7276,7 +7276,7 @@
     </w:p>
     <w:p>
       <w:pPr>
-        <w:pStyle w:val="Titre2"/>
+        <w:pStyle w:val="Heading2"/>
         <w:numPr>
           <w:ilvl w:val="1"/>
           <w:numId w:val="31"/>
@@ -7295,13 +7295,13 @@
     </w:p>
     <w:p>
       <w:pPr>
-        <w:pStyle w:val="Corpsdetexte"/>
+        <w:pStyle w:val="BodyText"/>
         <w:spacing w:line="100" w:lineRule="atLeast"/>
       </w:pPr>
     </w:p>
     <w:p>
       <w:pPr>
-        <w:pStyle w:val="Titre3"/>
+        <w:pStyle w:val="Heading3"/>
         <w:numPr>
           <w:ilvl w:val="2"/>
           <w:numId w:val="31"/>
@@ -7323,7 +7323,7 @@
     </w:p>
     <w:p>
       <w:pPr>
-        <w:pStyle w:val="Corpsdetexte"/>
+        <w:pStyle w:val="BodyText"/>
         <w:spacing w:line="100" w:lineRule="atLeast"/>
         <w:rPr>
           <w:lang w:val="fr-CA"/>
@@ -7338,7 +7338,7 @@
     </w:p>
     <w:p>
       <w:pPr>
-        <w:pStyle w:val="Corpsdetexte"/>
+        <w:pStyle w:val="BodyText"/>
         <w:numPr>
           <w:ilvl w:val="0"/>
           <w:numId w:val="29"/>
@@ -7358,7 +7358,7 @@
     </w:p>
     <w:p>
       <w:pPr>
-        <w:pStyle w:val="Corpsdetexte"/>
+        <w:pStyle w:val="BodyText"/>
         <w:numPr>
           <w:ilvl w:val="0"/>
           <w:numId w:val="29"/>
@@ -7400,7 +7400,7 @@
     </w:p>
     <w:p>
       <w:pPr>
-        <w:pStyle w:val="Corpsdetexte"/>
+        <w:pStyle w:val="BodyText"/>
         <w:numPr>
           <w:ilvl w:val="0"/>
           <w:numId w:val="29"/>
@@ -7442,7 +7442,7 @@
     </w:p>
     <w:p>
       <w:pPr>
-        <w:pStyle w:val="Corpsdetexte"/>
+        <w:pStyle w:val="BodyText"/>
         <w:spacing w:line="100" w:lineRule="atLeast"/>
         <w:ind w:left="0"/>
         <w:rPr>
@@ -7452,7 +7452,7 @@
     </w:p>
     <w:p>
       <w:pPr>
-        <w:pStyle w:val="Titre3"/>
+        <w:pStyle w:val="Heading3"/>
         <w:numPr>
           <w:ilvl w:val="2"/>
           <w:numId w:val="31"/>
@@ -7474,7 +7474,7 @@
     </w:p>
     <w:p>
       <w:pPr>
-        <w:pStyle w:val="Corpsdetexte"/>
+        <w:pStyle w:val="BodyText"/>
         <w:spacing w:line="100" w:lineRule="atLeast"/>
         <w:rPr>
           <w:lang w:val="fr-CA"/>
@@ -7489,7 +7489,7 @@
     </w:p>
     <w:p>
       <w:pPr>
-        <w:pStyle w:val="Corpsdetexte"/>
+        <w:pStyle w:val="BodyText"/>
         <w:numPr>
           <w:ilvl w:val="0"/>
           <w:numId w:val="29"/>
@@ -7531,7 +7531,7 @@
     </w:p>
     <w:p>
       <w:pPr>
-        <w:pStyle w:val="Corpsdetexte"/>
+        <w:pStyle w:val="BodyText"/>
         <w:numPr>
           <w:ilvl w:val="0"/>
           <w:numId w:val="29"/>
@@ -7563,7 +7563,7 @@
     </w:p>
     <w:p>
       <w:pPr>
-        <w:pStyle w:val="Corpsdetexte"/>
+        <w:pStyle w:val="BodyText"/>
         <w:numPr>
           <w:ilvl w:val="0"/>
           <w:numId w:val="29"/>
@@ -7595,7 +7595,7 @@
     </w:p>
     <w:p>
       <w:pPr>
-        <w:pStyle w:val="Corpsdetexte"/>
+        <w:pStyle w:val="BodyText"/>
         <w:spacing w:line="100" w:lineRule="atLeast"/>
         <w:ind w:left="0"/>
         <w:rPr>
@@ -7605,7 +7605,7 @@
     </w:p>
     <w:p>
       <w:pPr>
-        <w:pStyle w:val="Titre3"/>
+        <w:pStyle w:val="Heading3"/>
         <w:numPr>
           <w:ilvl w:val="2"/>
           <w:numId w:val="31"/>
@@ -7627,7 +7627,7 @@
     </w:p>
     <w:p>
       <w:pPr>
-        <w:pStyle w:val="Corpsdetexte"/>
+        <w:pStyle w:val="BodyText"/>
         <w:spacing w:line="100" w:lineRule="atLeast"/>
         <w:rPr>
           <w:lang w:val="fr-CA"/>
@@ -7642,7 +7642,7 @@
     </w:p>
     <w:p>
       <w:pPr>
-        <w:pStyle w:val="Corpsdetexte"/>
+        <w:pStyle w:val="BodyText"/>
         <w:numPr>
           <w:ilvl w:val="0"/>
           <w:numId w:val="29"/>
@@ -7662,7 +7662,7 @@
     </w:p>
     <w:p>
       <w:pPr>
-        <w:pStyle w:val="Corpsdetexte"/>
+        <w:pStyle w:val="BodyText"/>
         <w:numPr>
           <w:ilvl w:val="0"/>
           <w:numId w:val="29"/>
@@ -7694,7 +7694,7 @@
     </w:p>
     <w:p>
       <w:pPr>
-        <w:pStyle w:val="Corpsdetexte"/>
+        <w:pStyle w:val="BodyText"/>
         <w:spacing w:line="100" w:lineRule="atLeast"/>
         <w:ind w:left="0"/>
         <w:rPr>
@@ -7704,7 +7704,7 @@
     </w:p>
     <w:p>
       <w:pPr>
-        <w:pStyle w:val="Titre3"/>
+        <w:pStyle w:val="Heading3"/>
         <w:numPr>
           <w:ilvl w:val="2"/>
           <w:numId w:val="31"/>
@@ -7726,7 +7726,7 @@
     </w:p>
     <w:p>
       <w:pPr>
-        <w:pStyle w:val="Corpsdetexte"/>
+        <w:pStyle w:val="BodyText"/>
         <w:spacing w:line="100" w:lineRule="atLeast"/>
         <w:rPr>
           <w:lang w:val="fr-CA"/>
@@ -7741,7 +7741,7 @@
     </w:p>
     <w:p>
       <w:pPr>
-        <w:pStyle w:val="Corpsdetexte"/>
+        <w:pStyle w:val="BodyText"/>
         <w:numPr>
           <w:ilvl w:val="0"/>
           <w:numId w:val="29"/>
@@ -7761,7 +7761,7 @@
     </w:p>
     <w:p>
       <w:pPr>
-        <w:pStyle w:val="Corpsdetexte"/>
+        <w:pStyle w:val="BodyText"/>
         <w:numPr>
           <w:ilvl w:val="0"/>
           <w:numId w:val="29"/>
@@ -7781,7 +7781,7 @@
     </w:p>
     <w:p>
       <w:pPr>
-        <w:pStyle w:val="Corpsdetexte"/>
+        <w:pStyle w:val="BodyText"/>
         <w:numPr>
           <w:ilvl w:val="0"/>
           <w:numId w:val="29"/>
@@ -7801,7 +7801,7 @@
     </w:p>
     <w:p>
       <w:pPr>
-        <w:pStyle w:val="Corpsdetexte"/>
+        <w:pStyle w:val="BodyText"/>
         <w:numPr>
           <w:ilvl w:val="0"/>
           <w:numId w:val="29"/>
@@ -7821,7 +7821,7 @@
     </w:p>
     <w:p>
       <w:pPr>
-        <w:pStyle w:val="Corpsdetexte"/>
+        <w:pStyle w:val="BodyText"/>
         <w:numPr>
           <w:ilvl w:val="0"/>
           <w:numId w:val="29"/>
@@ -7841,7 +7841,7 @@
     </w:p>
     <w:p>
       <w:pPr>
-        <w:pStyle w:val="Corpsdetexte"/>
+        <w:pStyle w:val="BodyText"/>
         <w:spacing w:line="100" w:lineRule="atLeast"/>
         <w:ind w:left="0"/>
         <w:rPr>
@@ -7851,7 +7851,7 @@
     </w:p>
     <w:p>
       <w:pPr>
-        <w:pStyle w:val="Titre2"/>
+        <w:pStyle w:val="Heading2"/>
         <w:numPr>
           <w:ilvl w:val="1"/>
           <w:numId w:val="31"/>
@@ -7873,7 +7873,7 @@
     </w:p>
     <w:p>
       <w:pPr>
-        <w:pStyle w:val="Corpsdetexte"/>
+        <w:pStyle w:val="BodyText"/>
         <w:spacing w:line="100" w:lineRule="atLeast"/>
         <w:rPr>
           <w:lang w:val="fr-CA"/>
@@ -7888,7 +7888,7 @@
     </w:p>
     <w:p>
       <w:pPr>
-        <w:pStyle w:val="Corpsdetexte"/>
+        <w:pStyle w:val="BodyText"/>
         <w:numPr>
           <w:ilvl w:val="0"/>
           <w:numId w:val="29"/>
@@ -7920,7 +7920,7 @@
     </w:p>
     <w:p>
       <w:pPr>
-        <w:pStyle w:val="Corpsdetexte"/>
+        <w:pStyle w:val="BodyText"/>
         <w:numPr>
           <w:ilvl w:val="0"/>
           <w:numId w:val="29"/>
@@ -7940,7 +7940,7 @@
     </w:p>
     <w:p>
       <w:pPr>
-        <w:pStyle w:val="Corpsdetexte"/>
+        <w:pStyle w:val="BodyText"/>
         <w:numPr>
           <w:ilvl w:val="0"/>
           <w:numId w:val="29"/>
@@ -7960,7 +7960,7 @@
     </w:p>
     <w:p>
       <w:pPr>
-        <w:pStyle w:val="Corpsdetexte"/>
+        <w:pStyle w:val="BodyText"/>
         <w:numPr>
           <w:ilvl w:val="0"/>
           <w:numId w:val="29"/>
@@ -7980,7 +7980,7 @@
     </w:p>
     <w:p>
       <w:pPr>
-        <w:pStyle w:val="Corpsdetexte"/>
+        <w:pStyle w:val="BodyText"/>
         <w:numPr>
           <w:ilvl w:val="0"/>
           <w:numId w:val="29"/>
@@ -8000,7 +8000,7 @@
     </w:p>
     <w:p>
       <w:pPr>
-        <w:pStyle w:val="Corpsdetexte"/>
+        <w:pStyle w:val="BodyText"/>
         <w:numPr>
           <w:ilvl w:val="0"/>
           <w:numId w:val="29"/>
@@ -8021,7 +8021,7 @@
     </w:p>
     <w:p>
       <w:pPr>
-        <w:pStyle w:val="Corpsdetexte"/>
+        <w:pStyle w:val="BodyText"/>
         <w:numPr>
           <w:ilvl w:val="0"/>
           <w:numId w:val="29"/>
@@ -8041,7 +8041,7 @@
     </w:p>
     <w:p>
       <w:pPr>
-        <w:pStyle w:val="Corpsdetexte"/>
+        <w:pStyle w:val="BodyText"/>
         <w:numPr>
           <w:ilvl w:val="0"/>
           <w:numId w:val="29"/>
@@ -8061,7 +8061,7 @@
     </w:p>
     <w:p>
       <w:pPr>
-        <w:pStyle w:val="Corpsdetexte"/>
+        <w:pStyle w:val="BodyText"/>
         <w:numPr>
           <w:ilvl w:val="0"/>
           <w:numId w:val="29"/>
@@ -8081,7 +8081,7 @@
     </w:p>
     <w:p>
       <w:pPr>
-        <w:pStyle w:val="Corpsdetexte"/>
+        <w:pStyle w:val="BodyText"/>
         <w:numPr>
           <w:ilvl w:val="0"/>
           <w:numId w:val="29"/>
@@ -8101,7 +8101,7 @@
     </w:p>
     <w:p>
       <w:pPr>
-        <w:pStyle w:val="Corpsdetexte"/>
+        <w:pStyle w:val="BodyText"/>
         <w:numPr>
           <w:ilvl w:val="0"/>
           <w:numId w:val="29"/>
@@ -8121,7 +8121,7 @@
     </w:p>
     <w:p>
       <w:pPr>
-        <w:pStyle w:val="Corpsdetexte"/>
+        <w:pStyle w:val="BodyText"/>
         <w:spacing w:line="100" w:lineRule="atLeast"/>
         <w:ind w:left="0"/>
         <w:rPr>
@@ -8131,7 +8131,7 @@
     </w:p>
     <w:p>
       <w:pPr>
-        <w:pStyle w:val="Titre2"/>
+        <w:pStyle w:val="Heading2"/>
         <w:numPr>
           <w:ilvl w:val="1"/>
           <w:numId w:val="31"/>
@@ -8152,7 +8152,7 @@
     </w:p>
     <w:p>
       <w:pPr>
-        <w:pStyle w:val="Corpsdetexte"/>
+        <w:pStyle w:val="BodyText"/>
         <w:rPr>
           <w:lang w:val="fr-CA"/>
         </w:rPr>
@@ -8333,12 +8333,12 @@
     </w:p>
     <w:p>
       <w:pPr>
-        <w:pStyle w:val="Corpsdetexte"/>
-      </w:pPr>
-    </w:p>
-    <w:p>
-      <w:pPr>
-        <w:pStyle w:val="Titre2"/>
+        <w:pStyle w:val="BodyText"/>
+      </w:pPr>
+    </w:p>
+    <w:p>
+      <w:pPr>
+        <w:pStyle w:val="Heading2"/>
         <w:numPr>
           <w:ilvl w:val="1"/>
           <w:numId w:val="31"/>
@@ -8359,7 +8359,7 @@
     </w:p>
     <w:p>
       <w:pPr>
-        <w:pStyle w:val="Corpsdetexte"/>
+        <w:pStyle w:val="BodyText"/>
         <w:rPr>
           <w:lang w:val="fr-CA"/>
         </w:rPr>
@@ -8386,10 +8386,10 @@
       </w:r>
     </w:p>
     <w:sectPr>
-      <w:headerReference w:type="default" r:id="rId11"/>
-      <w:footerReference w:type="default" r:id="rId12"/>
-      <w:headerReference w:type="first" r:id="rId13"/>
-      <w:footerReference w:type="first" r:id="rId14"/>
+      <w:headerReference w:type="default" r:id="rId14"/>
+      <w:footerReference w:type="default" r:id="rId15"/>
+      <w:headerReference w:type="first" r:id="rId16"/>
+      <w:footerReference w:type="first" r:id="rId17"/>
       <w:pgSz w:w="12240" w:h="15840" w:code="1"/>
       <w:pgMar w:top="1440" w:right="1440" w:bottom="1440" w:left="1440" w:header="720" w:footer="720" w:gutter="0"/>
       <w:cols w:space="720"/>
@@ -8399,7 +8399,7 @@
 </file>
 
 <file path=word/endnotes.xml><?xml version="1.0" encoding="utf-8"?>
-<w:endnotes xmlns:wpc="http://schemas.microsoft.com/office/word/2010/wordprocessingCanvas" xmlns:mc="http://schemas.openxmlformats.org/markup-compatibility/2006" xmlns:o="urn:schemas-microsoft-com:office:office" xmlns:r="http://schemas.openxmlformats.org/officeDocument/2006/relationships" xmlns:m="http://schemas.openxmlformats.org/officeDocument/2006/math" xmlns:v="urn:schemas-microsoft-com:vml" xmlns:wp14="http://schemas.microsoft.com/office/word/2010/wordprocessingDrawing" xmlns:wp="http://schemas.openxmlformats.org/drawingml/2006/wordprocessingDrawing" xmlns:w10="urn:schemas-microsoft-com:office:word" xmlns:w="http://schemas.openxmlformats.org/wordprocessingml/2006/main" xmlns:w14="http://schemas.microsoft.com/office/word/2010/wordml" xmlns:wpg="http://schemas.microsoft.com/office/word/2010/wordprocessingGroup" xmlns:wpi="http://schemas.microsoft.com/office/word/2010/wordprocessingInk" xmlns:wne="http://schemas.microsoft.com/office/word/2006/wordml" xmlns:wps="http://schemas.microsoft.com/office/word/2010/wordprocessingShape" mc:Ignorable="w14 wp14">
+<w:endnotes xmlns:ve="http://schemas.openxmlformats.org/markup-compatibility/2006" xmlns:o="urn:schemas-microsoft-com:office:office" xmlns:r="http://schemas.openxmlformats.org/officeDocument/2006/relationships" xmlns:m="http://schemas.openxmlformats.org/officeDocument/2006/math" xmlns:v="urn:schemas-microsoft-com:vml" xmlns:wp="http://schemas.openxmlformats.org/drawingml/2006/wordprocessingDrawing" xmlns:w10="urn:schemas-microsoft-com:office:word" xmlns:w="http://schemas.openxmlformats.org/wordprocessingml/2006/main" xmlns:wne="http://schemas.microsoft.com/office/word/2006/wordml">
   <w:endnote w:type="separator" w:id="-1">
     <w:p>
       <w:pPr>
@@ -8424,37 +8424,37 @@
 </file>
 
 <file path=word/footer1.xml><?xml version="1.0" encoding="utf-8"?>
-<w:ftr xmlns:wpc="http://schemas.microsoft.com/office/word/2010/wordprocessingCanvas" xmlns:mc="http://schemas.openxmlformats.org/markup-compatibility/2006" xmlns:o="urn:schemas-microsoft-com:office:office" xmlns:r="http://schemas.openxmlformats.org/officeDocument/2006/relationships" xmlns:m="http://schemas.openxmlformats.org/officeDocument/2006/math" xmlns:v="urn:schemas-microsoft-com:vml" xmlns:wp14="http://schemas.microsoft.com/office/word/2010/wordprocessingDrawing" xmlns:wp="http://schemas.openxmlformats.org/drawingml/2006/wordprocessingDrawing" xmlns:w10="urn:schemas-microsoft-com:office:word" xmlns:w="http://schemas.openxmlformats.org/wordprocessingml/2006/main" xmlns:w14="http://schemas.microsoft.com/office/word/2010/wordml" xmlns:wpg="http://schemas.microsoft.com/office/word/2010/wordprocessingGroup" xmlns:wpi="http://schemas.microsoft.com/office/word/2010/wordprocessingInk" xmlns:wne="http://schemas.microsoft.com/office/word/2006/wordml" xmlns:wps="http://schemas.microsoft.com/office/word/2010/wordprocessingShape" mc:Ignorable="w14 wp14">
+<w:ftr xmlns:ve="http://schemas.openxmlformats.org/markup-compatibility/2006" xmlns:o="urn:schemas-microsoft-com:office:office" xmlns:r="http://schemas.openxmlformats.org/officeDocument/2006/relationships" xmlns:m="http://schemas.openxmlformats.org/officeDocument/2006/math" xmlns:v="urn:schemas-microsoft-com:vml" xmlns:wp="http://schemas.openxmlformats.org/drawingml/2006/wordprocessingDrawing" xmlns:w10="urn:schemas-microsoft-com:office:word" xmlns:w="http://schemas.openxmlformats.org/wordprocessingml/2006/main" xmlns:wne="http://schemas.microsoft.com/office/word/2006/wordml">
   <w:p>
     <w:pPr>
-      <w:pStyle w:val="Pieddepage"/>
+      <w:pStyle w:val="Footer"/>
       <w:framePr w:wrap="around" w:vAnchor="text" w:hAnchor="margin" w:xAlign="right" w:y="1"/>
       <w:rPr>
-        <w:rStyle w:val="Numrodepage"/>
+        <w:rStyle w:val="PageNumber"/>
       </w:rPr>
     </w:pPr>
     <w:r>
       <w:rPr>
-        <w:rStyle w:val="Numrodepage"/>
+        <w:rStyle w:val="PageNumber"/>
       </w:rPr>
       <w:fldChar w:fldCharType="begin"/>
     </w:r>
     <w:r>
       <w:rPr>
-        <w:rStyle w:val="Numrodepage"/>
+        <w:rStyle w:val="PageNumber"/>
       </w:rPr>
       <w:instrText xml:space="preserve">PAGE  </w:instrText>
     </w:r>
     <w:r>
       <w:rPr>
-        <w:rStyle w:val="Numrodepage"/>
+        <w:rStyle w:val="PageNumber"/>
       </w:rPr>
       <w:fldChar w:fldCharType="end"/>
     </w:r>
   </w:p>
   <w:p>
     <w:pPr>
-      <w:pStyle w:val="Pieddepage"/>
+      <w:pStyle w:val="Footer"/>
       <w:ind w:right="360"/>
     </w:pPr>
   </w:p>
@@ -8462,7 +8462,27 @@
 </file>
 
 <file path=word/footer2.xml><?xml version="1.0" encoding="utf-8"?>
-<w:ftr xmlns:wpc="http://schemas.microsoft.com/office/word/2010/wordprocessingCanvas" xmlns:mc="http://schemas.openxmlformats.org/markup-compatibility/2006" xmlns:o="urn:schemas-microsoft-com:office:office" xmlns:r="http://schemas.openxmlformats.org/officeDocument/2006/relationships" xmlns:m="http://schemas.openxmlformats.org/officeDocument/2006/math" xmlns:v="urn:schemas-microsoft-com:vml" xmlns:wp14="http://schemas.microsoft.com/office/word/2010/wordprocessingDrawing" xmlns:wp="http://schemas.openxmlformats.org/drawingml/2006/wordprocessingDrawing" xmlns:w10="urn:schemas-microsoft-com:office:word" xmlns:w="http://schemas.openxmlformats.org/wordprocessingml/2006/main" xmlns:w14="http://schemas.microsoft.com/office/word/2010/wordml" xmlns:wpg="http://schemas.microsoft.com/office/word/2010/wordprocessingGroup" xmlns:wpi="http://schemas.microsoft.com/office/word/2010/wordprocessingInk" xmlns:wne="http://schemas.microsoft.com/office/word/2006/wordml" xmlns:wps="http://schemas.microsoft.com/office/word/2010/wordprocessingShape" mc:Ignorable="w14 wp14">
+<w:ftr xmlns:ve="http://schemas.openxmlformats.org/markup-compatibility/2006" xmlns:o="urn:schemas-microsoft-com:office:office" xmlns:r="http://schemas.openxmlformats.org/officeDocument/2006/relationships" xmlns:m="http://schemas.openxmlformats.org/officeDocument/2006/math" xmlns:v="urn:schemas-microsoft-com:vml" xmlns:wp="http://schemas.openxmlformats.org/drawingml/2006/wordprocessingDrawing" xmlns:w10="urn:schemas-microsoft-com:office:word" xmlns:w="http://schemas.openxmlformats.org/wordprocessingml/2006/main" xmlns:wne="http://schemas.microsoft.com/office/word/2006/wordml">
+  <w:p>
+    <w:pPr>
+      <w:pStyle w:val="Footer"/>
+    </w:pPr>
+  </w:p>
+</w:ftr>
+</file>
+
+<file path=word/footer3.xml><?xml version="1.0" encoding="utf-8"?>
+<w:ftr xmlns:ve="http://schemas.openxmlformats.org/markup-compatibility/2006" xmlns:o="urn:schemas-microsoft-com:office:office" xmlns:r="http://schemas.openxmlformats.org/officeDocument/2006/relationships" xmlns:m="http://schemas.openxmlformats.org/officeDocument/2006/math" xmlns:v="urn:schemas-microsoft-com:vml" xmlns:wp="http://schemas.openxmlformats.org/drawingml/2006/wordprocessingDrawing" xmlns:w10="urn:schemas-microsoft-com:office:word" xmlns:w="http://schemas.openxmlformats.org/wordprocessingml/2006/main" xmlns:wne="http://schemas.microsoft.com/office/word/2006/wordml">
+  <w:p>
+    <w:pPr>
+      <w:pStyle w:val="Footer"/>
+    </w:pPr>
+  </w:p>
+</w:ftr>
+</file>
+
+<file path=word/footer4.xml><?xml version="1.0" encoding="utf-8"?>
+<w:ftr xmlns:ve="http://schemas.openxmlformats.org/markup-compatibility/2006" xmlns:o="urn:schemas-microsoft-com:office:office" xmlns:r="http://schemas.openxmlformats.org/officeDocument/2006/relationships" xmlns:m="http://schemas.openxmlformats.org/officeDocument/2006/math" xmlns:v="urn:schemas-microsoft-com:vml" xmlns:wp="http://schemas.openxmlformats.org/drawingml/2006/wordprocessingDrawing" xmlns:w10="urn:schemas-microsoft-com:office:word" xmlns:w="http://schemas.openxmlformats.org/wordprocessingml/2006/main" xmlns:wne="http://schemas.microsoft.com/office/word/2006/wordml">
   <w:tbl>
     <w:tblPr>
       <w:tblW w:w="0" w:type="auto"/>
@@ -8475,7 +8495,7 @@
         <w:insideV w:val="single" w:sz="6" w:space="0" w:color="auto"/>
       </w:tblBorders>
       <w:tblLayout w:type="fixed"/>
-      <w:tblLook w:val="0000" w:firstRow="0" w:lastRow="0" w:firstColumn="0" w:lastColumn="0" w:noHBand="0" w:noVBand="0"/>
+      <w:tblLook w:val="0000"/>
     </w:tblPr>
     <w:tblGrid>
       <w:gridCol w:w="3162"/>
@@ -8532,7 +8552,6 @@
               <w:dataBinding w:prefixMappings="xmlns:ns0='http://schemas.openxmlformats.org/officeDocument/2006/extended-properties' " w:xpath="/ns0:Properties[1]/ns0:Company[1]" w:storeItemID="{6668398D-A668-4E3E-A5EB-62B293D839F1}"/>
               <w:text/>
             </w:sdtPr>
-            <w:sdtEndPr/>
             <w:sdtContent>
               <w:proofErr w:type="spellStart"/>
               <w:r>
@@ -8595,45 +8614,45 @@
           </w:r>
           <w:r>
             <w:rPr>
-              <w:rStyle w:val="Numrodepage"/>
+              <w:rStyle w:val="PageNumber"/>
             </w:rPr>
             <w:fldChar w:fldCharType="begin"/>
           </w:r>
           <w:r>
             <w:rPr>
-              <w:rStyle w:val="Numrodepage"/>
+              <w:rStyle w:val="PageNumber"/>
             </w:rPr>
             <w:instrText xml:space="preserve"> PAGE </w:instrText>
           </w:r>
           <w:r>
             <w:rPr>
-              <w:rStyle w:val="Numrodepage"/>
+              <w:rStyle w:val="PageNumber"/>
             </w:rPr>
             <w:fldChar w:fldCharType="separate"/>
           </w:r>
           <w:r>
             <w:rPr>
-              <w:rStyle w:val="Numrodepage"/>
+              <w:rStyle w:val="PageNumber"/>
               <w:noProof/>
             </w:rPr>
-            <w:t>6</w:t>
+            <w:t>9</w:t>
           </w:r>
           <w:r>
             <w:rPr>
-              <w:rStyle w:val="Numrodepage"/>
+              <w:rStyle w:val="PageNumber"/>
             </w:rPr>
             <w:fldChar w:fldCharType="end"/>
           </w:r>
           <w:r>
             <w:rPr>
-              <w:rStyle w:val="Numrodepage"/>
+              <w:rStyle w:val="PageNumber"/>
             </w:rPr>
             <w:t xml:space="preserve"> de </w:t>
           </w:r>
           <w:fldSimple w:instr=" NUMPAGES  \* MERGEFORMAT ">
             <w:r>
               <w:rPr>
-                <w:rStyle w:val="Numrodepage"/>
+                <w:rStyle w:val="PageNumber"/>
                 <w:noProof/>
               </w:rPr>
               <w:t>9</w:t>
@@ -8645,24 +8664,24 @@
   </w:tbl>
   <w:p>
     <w:pPr>
-      <w:pStyle w:val="Pieddepage"/>
+      <w:pStyle w:val="Footer"/>
     </w:pPr>
   </w:p>
 </w:ftr>
 </file>
 
-<file path=word/footer3.xml><?xml version="1.0" encoding="utf-8"?>
-<w:ftr xmlns:wpc="http://schemas.microsoft.com/office/word/2010/wordprocessingCanvas" xmlns:mc="http://schemas.openxmlformats.org/markup-compatibility/2006" xmlns:o="urn:schemas-microsoft-com:office:office" xmlns:r="http://schemas.openxmlformats.org/officeDocument/2006/relationships" xmlns:m="http://schemas.openxmlformats.org/officeDocument/2006/math" xmlns:v="urn:schemas-microsoft-com:vml" xmlns:wp14="http://schemas.microsoft.com/office/word/2010/wordprocessingDrawing" xmlns:wp="http://schemas.openxmlformats.org/drawingml/2006/wordprocessingDrawing" xmlns:w10="urn:schemas-microsoft-com:office:word" xmlns:w="http://schemas.openxmlformats.org/wordprocessingml/2006/main" xmlns:w14="http://schemas.microsoft.com/office/word/2010/wordml" xmlns:wpg="http://schemas.microsoft.com/office/word/2010/wordprocessingGroup" xmlns:wpi="http://schemas.microsoft.com/office/word/2010/wordprocessingInk" xmlns:wne="http://schemas.microsoft.com/office/word/2006/wordml" xmlns:wps="http://schemas.microsoft.com/office/word/2010/wordprocessingShape" mc:Ignorable="w14 wp14">
+<file path=word/footer5.xml><?xml version="1.0" encoding="utf-8"?>
+<w:ftr xmlns:ve="http://schemas.openxmlformats.org/markup-compatibility/2006" xmlns:o="urn:schemas-microsoft-com:office:office" xmlns:r="http://schemas.openxmlformats.org/officeDocument/2006/relationships" xmlns:m="http://schemas.openxmlformats.org/officeDocument/2006/math" xmlns:v="urn:schemas-microsoft-com:vml" xmlns:wp="http://schemas.openxmlformats.org/drawingml/2006/wordprocessingDrawing" xmlns:w10="urn:schemas-microsoft-com:office:word" xmlns:w="http://schemas.openxmlformats.org/wordprocessingml/2006/main" xmlns:wne="http://schemas.microsoft.com/office/word/2006/wordml">
   <w:p>
     <w:pPr>
-      <w:pStyle w:val="Pieddepage"/>
+      <w:pStyle w:val="Footer"/>
     </w:pPr>
   </w:p>
 </w:ftr>
 </file>
 
 <file path=word/footnotes.xml><?xml version="1.0" encoding="utf-8"?>
-<w:footnotes xmlns:wpc="http://schemas.microsoft.com/office/word/2010/wordprocessingCanvas" xmlns:mc="http://schemas.openxmlformats.org/markup-compatibility/2006" xmlns:o="urn:schemas-microsoft-com:office:office" xmlns:r="http://schemas.openxmlformats.org/officeDocument/2006/relationships" xmlns:m="http://schemas.openxmlformats.org/officeDocument/2006/math" xmlns:v="urn:schemas-microsoft-com:vml" xmlns:wp14="http://schemas.microsoft.com/office/word/2010/wordprocessingDrawing" xmlns:wp="http://schemas.openxmlformats.org/drawingml/2006/wordprocessingDrawing" xmlns:w10="urn:schemas-microsoft-com:office:word" xmlns:w="http://schemas.openxmlformats.org/wordprocessingml/2006/main" xmlns:w14="http://schemas.microsoft.com/office/word/2010/wordml" xmlns:wpg="http://schemas.microsoft.com/office/word/2010/wordprocessingGroup" xmlns:wpi="http://schemas.microsoft.com/office/word/2010/wordprocessingInk" xmlns:wne="http://schemas.microsoft.com/office/word/2006/wordml" xmlns:wps="http://schemas.microsoft.com/office/word/2010/wordprocessingShape" mc:Ignorable="w14 wp14">
+<w:footnotes xmlns:ve="http://schemas.openxmlformats.org/markup-compatibility/2006" xmlns:o="urn:schemas-microsoft-com:office:office" xmlns:r="http://schemas.openxmlformats.org/officeDocument/2006/relationships" xmlns:m="http://schemas.openxmlformats.org/officeDocument/2006/math" xmlns:v="urn:schemas-microsoft-com:vml" xmlns:wp="http://schemas.openxmlformats.org/drawingml/2006/wordprocessingDrawing" xmlns:w10="urn:schemas-microsoft-com:office:word" xmlns:w="http://schemas.openxmlformats.org/wordprocessingml/2006/main" xmlns:wne="http://schemas.microsoft.com/office/word/2006/wordml">
   <w:footnote w:type="separator" w:id="-1">
     <w:p>
       <w:pPr>
@@ -8687,7 +8706,17 @@
 </file>
 
 <file path=word/header1.xml><?xml version="1.0" encoding="utf-8"?>
-<w:hdr xmlns:wpc="http://schemas.microsoft.com/office/word/2010/wordprocessingCanvas" xmlns:mc="http://schemas.openxmlformats.org/markup-compatibility/2006" xmlns:o="urn:schemas-microsoft-com:office:office" xmlns:r="http://schemas.openxmlformats.org/officeDocument/2006/relationships" xmlns:m="http://schemas.openxmlformats.org/officeDocument/2006/math" xmlns:v="urn:schemas-microsoft-com:vml" xmlns:wp14="http://schemas.microsoft.com/office/word/2010/wordprocessingDrawing" xmlns:wp="http://schemas.openxmlformats.org/drawingml/2006/wordprocessingDrawing" xmlns:w10="urn:schemas-microsoft-com:office:word" xmlns:w="http://schemas.openxmlformats.org/wordprocessingml/2006/main" xmlns:w14="http://schemas.microsoft.com/office/word/2010/wordml" xmlns:wpg="http://schemas.microsoft.com/office/word/2010/wordprocessingGroup" xmlns:wpi="http://schemas.microsoft.com/office/word/2010/wordprocessingInk" xmlns:wne="http://schemas.microsoft.com/office/word/2006/wordml" xmlns:wps="http://schemas.microsoft.com/office/word/2010/wordprocessingShape" mc:Ignorable="w14 wp14">
+<w:hdr xmlns:ve="http://schemas.openxmlformats.org/markup-compatibility/2006" xmlns:o="urn:schemas-microsoft-com:office:office" xmlns:r="http://schemas.openxmlformats.org/officeDocument/2006/relationships" xmlns:m="http://schemas.openxmlformats.org/officeDocument/2006/math" xmlns:v="urn:schemas-microsoft-com:vml" xmlns:wp="http://schemas.openxmlformats.org/drawingml/2006/wordprocessingDrawing" xmlns:w10="urn:schemas-microsoft-com:office:word" xmlns:w="http://schemas.openxmlformats.org/wordprocessingml/2006/main" xmlns:wne="http://schemas.microsoft.com/office/word/2006/wordml">
+  <w:p>
+    <w:pPr>
+      <w:pStyle w:val="Header"/>
+    </w:pPr>
+  </w:p>
+</w:hdr>
+</file>
+
+<file path=word/header2.xml><?xml version="1.0" encoding="utf-8"?>
+<w:hdr xmlns:ve="http://schemas.openxmlformats.org/markup-compatibility/2006" xmlns:o="urn:schemas-microsoft-com:office:office" xmlns:r="http://schemas.openxmlformats.org/officeDocument/2006/relationships" xmlns:m="http://schemas.openxmlformats.org/officeDocument/2006/math" xmlns:v="urn:schemas-microsoft-com:vml" xmlns:wp="http://schemas.openxmlformats.org/drawingml/2006/wordprocessingDrawing" xmlns:w10="urn:schemas-microsoft-com:office:word" xmlns:w="http://schemas.openxmlformats.org/wordprocessingml/2006/main" xmlns:wne="http://schemas.microsoft.com/office/word/2006/wordml">
   <w:p>
     <w:pPr>
       <w:rPr>
@@ -8735,7 +8764,6 @@
         <w:dataBinding w:prefixMappings="xmlns:ns0='http://schemas.openxmlformats.org/officeDocument/2006/extended-properties' " w:xpath="/ns0:Properties[1]/ns0:Company[1]" w:storeItemID="{6668398D-A668-4E3E-A5EB-62B293D839F1}"/>
         <w:text/>
       </w:sdtPr>
-      <w:sdtEndPr/>
       <w:sdtContent>
         <w:proofErr w:type="spellStart"/>
         <w:r>
@@ -8776,7 +8804,7 @@
   </w:p>
   <w:p>
     <w:pPr>
-      <w:pStyle w:val="En-tte"/>
+      <w:pStyle w:val="Header"/>
       <w:rPr>
         <w:lang w:val="fr-CA"/>
       </w:rPr>
@@ -8785,8 +8813,18 @@
 </w:hdr>
 </file>
 
-<file path=word/header2.xml><?xml version="1.0" encoding="utf-8"?>
-<w:hdr xmlns:wpc="http://schemas.microsoft.com/office/word/2010/wordprocessingCanvas" xmlns:mc="http://schemas.openxmlformats.org/markup-compatibility/2006" xmlns:o="urn:schemas-microsoft-com:office:office" xmlns:r="http://schemas.openxmlformats.org/officeDocument/2006/relationships" xmlns:m="http://schemas.openxmlformats.org/officeDocument/2006/math" xmlns:v="urn:schemas-microsoft-com:vml" xmlns:wp14="http://schemas.microsoft.com/office/word/2010/wordprocessingDrawing" xmlns:wp="http://schemas.openxmlformats.org/drawingml/2006/wordprocessingDrawing" xmlns:w10="urn:schemas-microsoft-com:office:word" xmlns:w="http://schemas.openxmlformats.org/wordprocessingml/2006/main" xmlns:w14="http://schemas.microsoft.com/office/word/2010/wordml" xmlns:wpg="http://schemas.microsoft.com/office/word/2010/wordprocessingGroup" xmlns:wpi="http://schemas.microsoft.com/office/word/2010/wordprocessingInk" xmlns:wne="http://schemas.microsoft.com/office/word/2006/wordml" xmlns:wps="http://schemas.microsoft.com/office/word/2010/wordprocessingShape" mc:Ignorable="w14 wp14">
+<file path=word/header3.xml><?xml version="1.0" encoding="utf-8"?>
+<w:hdr xmlns:ve="http://schemas.openxmlformats.org/markup-compatibility/2006" xmlns:o="urn:schemas-microsoft-com:office:office" xmlns:r="http://schemas.openxmlformats.org/officeDocument/2006/relationships" xmlns:m="http://schemas.openxmlformats.org/officeDocument/2006/math" xmlns:v="urn:schemas-microsoft-com:vml" xmlns:wp="http://schemas.openxmlformats.org/drawingml/2006/wordprocessingDrawing" xmlns:w10="urn:schemas-microsoft-com:office:word" xmlns:w="http://schemas.openxmlformats.org/wordprocessingml/2006/main" xmlns:wne="http://schemas.microsoft.com/office/word/2006/wordml">
+  <w:p>
+    <w:pPr>
+      <w:pStyle w:val="Header"/>
+    </w:pPr>
+  </w:p>
+</w:hdr>
+</file>
+
+<file path=word/header4.xml><?xml version="1.0" encoding="utf-8"?>
+<w:hdr xmlns:ve="http://schemas.openxmlformats.org/markup-compatibility/2006" xmlns:o="urn:schemas-microsoft-com:office:office" xmlns:r="http://schemas.openxmlformats.org/officeDocument/2006/relationships" xmlns:m="http://schemas.openxmlformats.org/officeDocument/2006/math" xmlns:v="urn:schemas-microsoft-com:vml" xmlns:wp="http://schemas.openxmlformats.org/drawingml/2006/wordprocessingDrawing" xmlns:w10="urn:schemas-microsoft-com:office:word" xmlns:w="http://schemas.openxmlformats.org/wordprocessingml/2006/main" xmlns:wne="http://schemas.microsoft.com/office/word/2006/wordml">
   <w:tbl>
     <w:tblPr>
       <w:tblW w:w="0" w:type="auto"/>
@@ -8799,7 +8837,7 @@
         <w:insideV w:val="single" w:sz="6" w:space="0" w:color="auto"/>
       </w:tblBorders>
       <w:tblLayout w:type="fixed"/>
-      <w:tblLook w:val="0000" w:firstRow="0" w:lastRow="0" w:firstColumn="0" w:lastColumn="0" w:noHBand="0" w:noVBand="0"/>
+      <w:tblLook w:val="0000"/>
     </w:tblPr>
     <w:tblGrid>
       <w:gridCol w:w="6379"/>
@@ -8813,7 +8851,6 @@
           <w:dataBinding w:prefixMappings="xmlns:ns0='http://purl.org/dc/elements/1.1/' xmlns:ns1='http://schemas.openxmlformats.org/package/2006/metadata/core-properties' " w:xpath="/ns1:coreProperties[1]/ns0:subject[1]" w:storeItemID="{6C3C8BC8-F283-45AE-878A-BAB7291924A1}"/>
           <w:text/>
         </w:sdtPr>
-        <w:sdtEndPr/>
         <w:sdtContent>
           <w:tc>
             <w:tcPr>
@@ -8855,7 +8892,6 @@
               <w:dataBinding w:prefixMappings="xmlns:ns0='http://purl.org/dc/elements/1.1/' xmlns:ns1='http://schemas.openxmlformats.org/package/2006/metadata/core-properties' " w:xpath="/ns1:coreProperties[1]/ns1:contentStatus[1]" w:storeItemID="{6C3C8BC8-F283-45AE-878A-BAB7291924A1}"/>
               <w:text/>
             </w:sdtPr>
-            <w:sdtEndPr/>
             <w:sdtContent>
               <w:r>
                 <w:rPr>
@@ -8879,7 +8915,6 @@
           <w:dataBinding w:prefixMappings="xmlns:ns0='http://purl.org/dc/elements/1.1/' xmlns:ns1='http://schemas.openxmlformats.org/package/2006/metadata/core-properties' " w:xpath="/ns1:coreProperties[1]/ns0:title[1]" w:storeItemID="{6C3C8BC8-F283-45AE-878A-BAB7291924A1}"/>
           <w:text/>
         </w:sdtPr>
-        <w:sdtEndPr/>
         <w:sdtContent>
           <w:tc>
             <w:tcPr>
@@ -8955,24 +8990,24 @@
   </w:tbl>
   <w:p>
     <w:pPr>
-      <w:pStyle w:val="En-tte"/>
+      <w:pStyle w:val="Header"/>
     </w:pPr>
   </w:p>
 </w:hdr>
 </file>
 
-<file path=word/header3.xml><?xml version="1.0" encoding="utf-8"?>
-<w:hdr xmlns:wpc="http://schemas.microsoft.com/office/word/2010/wordprocessingCanvas" xmlns:mc="http://schemas.openxmlformats.org/markup-compatibility/2006" xmlns:o="urn:schemas-microsoft-com:office:office" xmlns:r="http://schemas.openxmlformats.org/officeDocument/2006/relationships" xmlns:m="http://schemas.openxmlformats.org/officeDocument/2006/math" xmlns:v="urn:schemas-microsoft-com:vml" xmlns:wp14="http://schemas.microsoft.com/office/word/2010/wordprocessingDrawing" xmlns:wp="http://schemas.openxmlformats.org/drawingml/2006/wordprocessingDrawing" xmlns:w10="urn:schemas-microsoft-com:office:word" xmlns:w="http://schemas.openxmlformats.org/wordprocessingml/2006/main" xmlns:w14="http://schemas.microsoft.com/office/word/2010/wordml" xmlns:wpg="http://schemas.microsoft.com/office/word/2010/wordprocessingGroup" xmlns:wpi="http://schemas.microsoft.com/office/word/2010/wordprocessingInk" xmlns:wne="http://schemas.microsoft.com/office/word/2006/wordml" xmlns:wps="http://schemas.microsoft.com/office/word/2010/wordprocessingShape" mc:Ignorable="w14 wp14">
+<file path=word/header5.xml><?xml version="1.0" encoding="utf-8"?>
+<w:hdr xmlns:ve="http://schemas.openxmlformats.org/markup-compatibility/2006" xmlns:o="urn:schemas-microsoft-com:office:office" xmlns:r="http://schemas.openxmlformats.org/officeDocument/2006/relationships" xmlns:m="http://schemas.openxmlformats.org/officeDocument/2006/math" xmlns:v="urn:schemas-microsoft-com:vml" xmlns:wp="http://schemas.openxmlformats.org/drawingml/2006/wordprocessingDrawing" xmlns:w10="urn:schemas-microsoft-com:office:word" xmlns:w="http://schemas.openxmlformats.org/wordprocessingml/2006/main" xmlns:wne="http://schemas.microsoft.com/office/word/2006/wordml">
   <w:p>
     <w:pPr>
-      <w:pStyle w:val="En-tte"/>
+      <w:pStyle w:val="Header"/>
     </w:pPr>
   </w:p>
 </w:hdr>
 </file>
 
 <file path=word/numbering.xml><?xml version="1.0" encoding="utf-8"?>
-<w:numbering xmlns:wpc="http://schemas.microsoft.com/office/word/2010/wordprocessingCanvas" xmlns:mc="http://schemas.openxmlformats.org/markup-compatibility/2006" xmlns:o="urn:schemas-microsoft-com:office:office" xmlns:r="http://schemas.openxmlformats.org/officeDocument/2006/relationships" xmlns:m="http://schemas.openxmlformats.org/officeDocument/2006/math" xmlns:v="urn:schemas-microsoft-com:vml" xmlns:wp14="http://schemas.microsoft.com/office/word/2010/wordprocessingDrawing" xmlns:wp="http://schemas.openxmlformats.org/drawingml/2006/wordprocessingDrawing" xmlns:w10="urn:schemas-microsoft-com:office:word" xmlns:w="http://schemas.openxmlformats.org/wordprocessingml/2006/main" xmlns:w14="http://schemas.microsoft.com/office/word/2010/wordml" xmlns:wpg="http://schemas.microsoft.com/office/word/2010/wordprocessingGroup" xmlns:wpi="http://schemas.microsoft.com/office/word/2010/wordprocessingInk" xmlns:wne="http://schemas.microsoft.com/office/word/2006/wordml" xmlns:wps="http://schemas.microsoft.com/office/word/2010/wordprocessingShape" mc:Ignorable="w14 wp14">
+<w:numbering xmlns:ve="http://schemas.openxmlformats.org/markup-compatibility/2006" xmlns:o="urn:schemas-microsoft-com:office:office" xmlns:r="http://schemas.openxmlformats.org/officeDocument/2006/relationships" xmlns:m="http://schemas.openxmlformats.org/officeDocument/2006/math" xmlns:v="urn:schemas-microsoft-com:vml" xmlns:wp="http://schemas.openxmlformats.org/drawingml/2006/wordprocessingDrawing" xmlns:w10="urn:schemas-microsoft-com:office:word" xmlns:w="http://schemas.openxmlformats.org/wordprocessingml/2006/main" xmlns:wne="http://schemas.microsoft.com/office/word/2006/wordml">
   <w:abstractNum w:abstractNumId="0">
     <w:nsid w:val="FFFFFFFB"/>
     <w:multiLevelType w:val="multilevel"/>
@@ -8980,7 +9015,7 @@
     <w:lvl w:ilvl="0">
       <w:start w:val="1"/>
       <w:numFmt w:val="decimal"/>
-      <w:pStyle w:val="Titre1"/>
+      <w:pStyle w:val="Heading1"/>
       <w:lvlText w:val="%1."/>
       <w:legacy w:legacy="1" w:legacySpace="144" w:legacyIndent="0"/>
       <w:lvlJc w:val="left"/>
@@ -8988,7 +9023,7 @@
     <w:lvl w:ilvl="1">
       <w:start w:val="1"/>
       <w:numFmt w:val="decimal"/>
-      <w:pStyle w:val="Titre2"/>
+      <w:pStyle w:val="Heading2"/>
       <w:lvlText w:val="%1.%2"/>
       <w:legacy w:legacy="1" w:legacySpace="144" w:legacyIndent="0"/>
       <w:lvlJc w:val="left"/>
@@ -8996,7 +9031,7 @@
     <w:lvl w:ilvl="2">
       <w:start w:val="1"/>
       <w:numFmt w:val="decimal"/>
-      <w:pStyle w:val="Titre3"/>
+      <w:pStyle w:val="Heading3"/>
       <w:lvlText w:val="%1.%2.%3"/>
       <w:legacy w:legacy="1" w:legacySpace="144" w:legacyIndent="0"/>
       <w:lvlJc w:val="left"/>
@@ -9004,7 +9039,7 @@
     <w:lvl w:ilvl="3">
       <w:start w:val="1"/>
       <w:numFmt w:val="decimal"/>
-      <w:pStyle w:val="Titre4"/>
+      <w:pStyle w:val="Heading4"/>
       <w:lvlText w:val="%1.%2.%3.%4"/>
       <w:legacy w:legacy="1" w:legacySpace="144" w:legacyIndent="0"/>
       <w:lvlJc w:val="left"/>
@@ -9012,7 +9047,7 @@
     <w:lvl w:ilvl="4">
       <w:start w:val="1"/>
       <w:numFmt w:val="decimal"/>
-      <w:pStyle w:val="Titre5"/>
+      <w:pStyle w:val="Heading5"/>
       <w:lvlText w:val="%1.%2.%3.%4.%5"/>
       <w:legacy w:legacy="1" w:legacySpace="144" w:legacyIndent="0"/>
       <w:lvlJc w:val="left"/>
@@ -9020,7 +9055,7 @@
     <w:lvl w:ilvl="5">
       <w:start w:val="1"/>
       <w:numFmt w:val="decimal"/>
-      <w:pStyle w:val="Titre6"/>
+      <w:pStyle w:val="Heading6"/>
       <w:lvlText w:val="%1.%2.%3.%4.%5.%6"/>
       <w:legacy w:legacy="1" w:legacySpace="144" w:legacyIndent="0"/>
       <w:lvlJc w:val="left"/>
@@ -9028,7 +9063,7 @@
     <w:lvl w:ilvl="6">
       <w:start w:val="1"/>
       <w:numFmt w:val="decimal"/>
-      <w:pStyle w:val="Titre7"/>
+      <w:pStyle w:val="Heading7"/>
       <w:lvlText w:val="%1.%2.%3.%4.%5.%6.%7"/>
       <w:legacy w:legacy="1" w:legacySpace="144" w:legacyIndent="0"/>
       <w:lvlJc w:val="left"/>
@@ -9036,7 +9071,7 @@
     <w:lvl w:ilvl="7">
       <w:start w:val="1"/>
       <w:numFmt w:val="decimal"/>
-      <w:pStyle w:val="Titre8"/>
+      <w:pStyle w:val="Heading8"/>
       <w:lvlText w:val="%1.%2.%3.%4.%5.%6.%7.%8"/>
       <w:legacy w:legacy="1" w:legacySpace="144" w:legacyIndent="0"/>
       <w:lvlJc w:val="left"/>
@@ -9044,7 +9079,7 @@
     <w:lvl w:ilvl="8">
       <w:start w:val="1"/>
       <w:numFmt w:val="decimal"/>
-      <w:pStyle w:val="Titre9"/>
+      <w:pStyle w:val="Heading9"/>
       <w:lvlText w:val="%1.%2.%3.%4.%5.%6.%7.%8.%9"/>
       <w:legacy w:legacy="1" w:legacySpace="144" w:legacyIndent="0"/>
       <w:lvlJc w:val="left"/>
@@ -12528,7 +12563,7 @@
 </file>
 
 <file path=word/styles.xml><?xml version="1.0" encoding="utf-8"?>
-<w:styles xmlns:mc="http://schemas.openxmlformats.org/markup-compatibility/2006" xmlns:r="http://schemas.openxmlformats.org/officeDocument/2006/relationships" xmlns:w="http://schemas.openxmlformats.org/wordprocessingml/2006/main" xmlns:w14="http://schemas.microsoft.com/office/word/2010/wordml" mc:Ignorable="w14">
+<w:styles xmlns:r="http://schemas.openxmlformats.org/officeDocument/2006/relationships" xmlns:w="http://schemas.openxmlformats.org/wordprocessingml/2006/main">
   <w:docDefaults>
     <w:rPrDefault>
       <w:rPr>
@@ -12690,7 +12725,7 @@
       <w:lang w:val="en-US" w:eastAsia="en-US"/>
     </w:rPr>
   </w:style>
-  <w:style w:type="paragraph" w:styleId="Titre1">
+  <w:style w:type="paragraph" w:styleId="Heading1">
     <w:name w:val="heading 1"/>
     <w:basedOn w:val="Normal"/>
     <w:next w:val="Normal"/>
@@ -12710,9 +12745,9 @@
       <w:sz w:val="24"/>
     </w:rPr>
   </w:style>
-  <w:style w:type="paragraph" w:styleId="Titre2">
+  <w:style w:type="paragraph" w:styleId="Heading2">
     <w:name w:val="heading 2"/>
-    <w:basedOn w:val="Titre1"/>
+    <w:basedOn w:val="Heading1"/>
     <w:next w:val="Normal"/>
     <w:qFormat/>
     <w:rsid w:val="00E52B8F"/>
@@ -12726,9 +12761,9 @@
       <w:sz w:val="20"/>
     </w:rPr>
   </w:style>
-  <w:style w:type="paragraph" w:styleId="Titre3">
+  <w:style w:type="paragraph" w:styleId="Heading3">
     <w:name w:val="heading 3"/>
-    <w:basedOn w:val="Titre1"/>
+    <w:basedOn w:val="Heading1"/>
     <w:next w:val="Normal"/>
     <w:qFormat/>
     <w:rsid w:val="00E52B8F"/>
@@ -12744,9 +12779,9 @@
       <w:sz w:val="20"/>
     </w:rPr>
   </w:style>
-  <w:style w:type="paragraph" w:styleId="Titre4">
+  <w:style w:type="paragraph" w:styleId="Heading4">
     <w:name w:val="heading 4"/>
-    <w:basedOn w:val="Titre1"/>
+    <w:basedOn w:val="Heading1"/>
     <w:next w:val="Normal"/>
     <w:qFormat/>
     <w:rsid w:val="00E52B8F"/>
@@ -12761,7 +12796,7 @@
       <w:sz w:val="20"/>
     </w:rPr>
   </w:style>
-  <w:style w:type="paragraph" w:styleId="Titre5">
+  <w:style w:type="paragraph" w:styleId="Heading5">
     <w:name w:val="heading 5"/>
     <w:basedOn w:val="Normal"/>
     <w:next w:val="Normal"/>
@@ -12779,7 +12814,7 @@
       <w:sz w:val="22"/>
     </w:rPr>
   </w:style>
-  <w:style w:type="paragraph" w:styleId="Titre6">
+  <w:style w:type="paragraph" w:styleId="Heading6">
     <w:name w:val="heading 6"/>
     <w:basedOn w:val="Normal"/>
     <w:next w:val="Normal"/>
@@ -12798,7 +12833,7 @@
       <w:sz w:val="22"/>
     </w:rPr>
   </w:style>
-  <w:style w:type="paragraph" w:styleId="Titre7">
+  <w:style w:type="paragraph" w:styleId="Heading7">
     <w:name w:val="heading 7"/>
     <w:basedOn w:val="Normal"/>
     <w:next w:val="Normal"/>
@@ -12813,7 +12848,7 @@
       <w:outlineLvl w:val="6"/>
     </w:pPr>
   </w:style>
-  <w:style w:type="paragraph" w:styleId="Titre8">
+  <w:style w:type="paragraph" w:styleId="Heading8">
     <w:name w:val="heading 8"/>
     <w:basedOn w:val="Normal"/>
     <w:next w:val="Normal"/>
@@ -12831,7 +12866,7 @@
       <w:i/>
     </w:rPr>
   </w:style>
-  <w:style w:type="paragraph" w:styleId="Titre9">
+  <w:style w:type="paragraph" w:styleId="Heading9">
     <w:name w:val="heading 9"/>
     <w:basedOn w:val="Normal"/>
     <w:next w:val="Normal"/>
@@ -12851,17 +12886,18 @@
       <w:sz w:val="18"/>
     </w:rPr>
   </w:style>
-  <w:style w:type="character" w:default="1" w:styleId="Policepardfaut">
+  <w:style w:type="character" w:default="1" w:styleId="DefaultParagraphFont">
     <w:name w:val="Default Paragraph Font"/>
     <w:uiPriority w:val="1"/>
     <w:semiHidden/>
     <w:unhideWhenUsed/>
   </w:style>
-  <w:style w:type="table" w:default="1" w:styleId="TableauNormal">
+  <w:style w:type="table" w:default="1" w:styleId="TableNormal">
     <w:name w:val="Normal Table"/>
     <w:uiPriority w:val="99"/>
     <w:semiHidden/>
     <w:unhideWhenUsed/>
+    <w:qFormat/>
     <w:tblPr>
       <w:tblInd w:w="0" w:type="dxa"/>
       <w:tblCellMar>
@@ -12872,7 +12908,7 @@
       </w:tblCellMar>
     </w:tblPr>
   </w:style>
-  <w:style w:type="numbering" w:default="1" w:styleId="Aucuneliste">
+  <w:style w:type="numbering" w:default="1" w:styleId="NoList">
     <w:name w:val="No List"/>
     <w:uiPriority w:val="99"/>
     <w:semiHidden/>
@@ -12891,7 +12927,7 @@
       <w:lang w:val="en-AU"/>
     </w:rPr>
   </w:style>
-  <w:style w:type="paragraph" w:styleId="Titre">
+  <w:style w:type="paragraph" w:styleId="Title">
     <w:name w:val="Title"/>
     <w:basedOn w:val="Normal"/>
     <w:next w:val="Normal"/>
@@ -12907,7 +12943,7 @@
       <w:sz w:val="36"/>
     </w:rPr>
   </w:style>
-  <w:style w:type="paragraph" w:styleId="Sous-titre">
+  <w:style w:type="paragraph" w:styleId="Subtitle">
     <w:name w:val="Subtitle"/>
     <w:basedOn w:val="Normal"/>
     <w:qFormat/>
@@ -12923,7 +12959,7 @@
       <w:lang w:val="en-AU"/>
     </w:rPr>
   </w:style>
-  <w:style w:type="paragraph" w:styleId="Retraitnormal">
+  <w:style w:type="paragraph" w:styleId="NormalIndent">
     <w:name w:val="Normal Indent"/>
     <w:basedOn w:val="Normal"/>
     <w:rsid w:val="00E52B8F"/>
@@ -12931,7 +12967,7 @@
       <w:ind w:left="900" w:hanging="900"/>
     </w:pPr>
   </w:style>
-  <w:style w:type="paragraph" w:styleId="TM1">
+  <w:style w:type="paragraph" w:styleId="TOC1">
     <w:name w:val="toc 1"/>
     <w:basedOn w:val="Normal"/>
     <w:next w:val="Normal"/>
@@ -12945,7 +12981,7 @@
       <w:ind w:right="720"/>
     </w:pPr>
   </w:style>
-  <w:style w:type="paragraph" w:styleId="TM2">
+  <w:style w:type="paragraph" w:styleId="TOC2">
     <w:name w:val="toc 2"/>
     <w:basedOn w:val="Normal"/>
     <w:next w:val="Normal"/>
@@ -12958,7 +12994,7 @@
       <w:ind w:left="432" w:right="720"/>
     </w:pPr>
   </w:style>
-  <w:style w:type="paragraph" w:styleId="TM3">
+  <w:style w:type="paragraph" w:styleId="TOC3">
     <w:name w:val="toc 3"/>
     <w:basedOn w:val="Normal"/>
     <w:next w:val="Normal"/>
@@ -12972,7 +13008,7 @@
       <w:ind w:left="864"/>
     </w:pPr>
   </w:style>
-  <w:style w:type="paragraph" w:styleId="En-tte">
+  <w:style w:type="paragraph" w:styleId="Header">
     <w:name w:val="header"/>
     <w:basedOn w:val="Normal"/>
     <w:rsid w:val="00E52B8F"/>
@@ -12983,7 +13019,7 @@
       </w:tabs>
     </w:pPr>
   </w:style>
-  <w:style w:type="paragraph" w:styleId="Pieddepage">
+  <w:style w:type="paragraph" w:styleId="Footer">
     <w:name w:val="footer"/>
     <w:basedOn w:val="Normal"/>
     <w:rsid w:val="00E52B8F"/>
@@ -12994,9 +13030,9 @@
       </w:tabs>
     </w:pPr>
   </w:style>
-  <w:style w:type="character" w:styleId="Numrodepage">
+  <w:style w:type="character" w:styleId="PageNumber">
     <w:name w:val="page number"/>
-    <w:basedOn w:val="Policepardfaut"/>
+    <w:basedOn w:val="DefaultParagraphFont"/>
     <w:rsid w:val="00E52B8F"/>
   </w:style>
   <w:style w:type="paragraph" w:customStyle="1" w:styleId="Bullet1">
@@ -13027,7 +13063,7 @@
       <w:spacing w:after="120"/>
     </w:pPr>
   </w:style>
-  <w:style w:type="paragraph" w:styleId="Corpsdetexte">
+  <w:style w:type="paragraph" w:styleId="BodyText">
     <w:name w:val="Body Text"/>
     <w:basedOn w:val="Normal"/>
     <w:rsid w:val="00E52B8F"/>
@@ -13037,7 +13073,7 @@
       <w:ind w:left="720"/>
     </w:pPr>
   </w:style>
-  <w:style w:type="paragraph" w:styleId="Explorateurdedocuments">
+  <w:style w:type="paragraph" w:styleId="DocumentMap">
     <w:name w:val="Document Map"/>
     <w:basedOn w:val="Normal"/>
     <w:semiHidden/>
@@ -13049,9 +13085,9 @@
       <w:rFonts w:ascii="Tahoma" w:hAnsi="Tahoma"/>
     </w:rPr>
   </w:style>
-  <w:style w:type="character" w:styleId="Appelnotedebasdep">
+  <w:style w:type="character" w:styleId="FootnoteReference">
     <w:name w:val="footnote reference"/>
-    <w:basedOn w:val="Policepardfaut"/>
+    <w:basedOn w:val="DefaultParagraphFont"/>
     <w:semiHidden/>
     <w:rsid w:val="00E52B8F"/>
     <w:rPr>
@@ -13059,7 +13095,7 @@
       <w:vertAlign w:val="superscript"/>
     </w:rPr>
   </w:style>
-  <w:style w:type="paragraph" w:styleId="Notedebasdepage">
+  <w:style w:type="paragraph" w:styleId="FootnoteText">
     <w:name w:val="footnote text"/>
     <w:basedOn w:val="Normal"/>
     <w:semiHidden/>
@@ -13119,7 +13155,7 @@
       <w:ind w:left="2250"/>
     </w:pPr>
   </w:style>
-  <w:style w:type="paragraph" w:styleId="TM4">
+  <w:style w:type="paragraph" w:styleId="TOC4">
     <w:name w:val="toc 4"/>
     <w:basedOn w:val="Normal"/>
     <w:next w:val="Normal"/>
@@ -13130,7 +13166,7 @@
       <w:ind w:left="600"/>
     </w:pPr>
   </w:style>
-  <w:style w:type="paragraph" w:styleId="TM5">
+  <w:style w:type="paragraph" w:styleId="TOC5">
     <w:name w:val="toc 5"/>
     <w:basedOn w:val="Normal"/>
     <w:next w:val="Normal"/>
@@ -13141,7 +13177,7 @@
       <w:ind w:left="800"/>
     </w:pPr>
   </w:style>
-  <w:style w:type="paragraph" w:styleId="TM6">
+  <w:style w:type="paragraph" w:styleId="TOC6">
     <w:name w:val="toc 6"/>
     <w:basedOn w:val="Normal"/>
     <w:next w:val="Normal"/>
@@ -13152,7 +13188,7 @@
       <w:ind w:left="1000"/>
     </w:pPr>
   </w:style>
-  <w:style w:type="paragraph" w:styleId="TM7">
+  <w:style w:type="paragraph" w:styleId="TOC7">
     <w:name w:val="toc 7"/>
     <w:basedOn w:val="Normal"/>
     <w:next w:val="Normal"/>
@@ -13163,7 +13199,7 @@
       <w:ind w:left="1200"/>
     </w:pPr>
   </w:style>
-  <w:style w:type="paragraph" w:styleId="TM8">
+  <w:style w:type="paragraph" w:styleId="TOC8">
     <w:name w:val="toc 8"/>
     <w:basedOn w:val="Normal"/>
     <w:next w:val="Normal"/>
@@ -13174,7 +13210,7 @@
       <w:ind w:left="1400"/>
     </w:pPr>
   </w:style>
-  <w:style w:type="paragraph" w:styleId="TM9">
+  <w:style w:type="paragraph" w:styleId="TOC9">
     <w:name w:val="toc 9"/>
     <w:basedOn w:val="Normal"/>
     <w:next w:val="Normal"/>
@@ -13185,7 +13221,7 @@
       <w:ind w:left="1600"/>
     </w:pPr>
   </w:style>
-  <w:style w:type="paragraph" w:styleId="Corpsdetexte2">
+  <w:style w:type="paragraph" w:styleId="BodyText2">
     <w:name w:val="Body Text 2"/>
     <w:basedOn w:val="Normal"/>
     <w:rsid w:val="00E52B8F"/>
@@ -13194,7 +13230,7 @@
       <w:color w:val="0000FF"/>
     </w:rPr>
   </w:style>
-  <w:style w:type="paragraph" w:styleId="Retraitcorpsdetexte">
+  <w:style w:type="paragraph" w:styleId="BodyTextIndent">
     <w:name w:val="Body Text Indent"/>
     <w:basedOn w:val="Normal"/>
     <w:rsid w:val="00E52B8F"/>
@@ -13241,7 +13277,7 @@
   <w:style w:type="paragraph" w:customStyle="1" w:styleId="InfoBlue">
     <w:name w:val="InfoBlue"/>
     <w:basedOn w:val="Normal"/>
-    <w:next w:val="Corpsdetexte"/>
+    <w:next w:val="BodyText"/>
     <w:autoRedefine/>
     <w:rsid w:val="00E52B8F"/>
     <w:pPr>
@@ -13253,36 +13289,36 @@
       <w:color w:val="0000FF"/>
     </w:rPr>
   </w:style>
-  <w:style w:type="character" w:styleId="Lienhypertexte">
+  <w:style w:type="character" w:styleId="Hyperlink">
     <w:name w:val="Hyperlink"/>
-    <w:basedOn w:val="Policepardfaut"/>
+    <w:basedOn w:val="DefaultParagraphFont"/>
     <w:rsid w:val="00E52B8F"/>
     <w:rPr>
       <w:color w:val="0000FF"/>
       <w:u w:val="single"/>
     </w:rPr>
   </w:style>
-  <w:style w:type="character" w:styleId="lev">
+  <w:style w:type="character" w:styleId="Strong">
     <w:name w:val="Strong"/>
-    <w:basedOn w:val="Policepardfaut"/>
+    <w:basedOn w:val="DefaultParagraphFont"/>
     <w:qFormat/>
     <w:rsid w:val="00E52B8F"/>
     <w:rPr>
       <w:b/>
     </w:rPr>
   </w:style>
-  <w:style w:type="character" w:styleId="Lienhypertextesuivivisit">
+  <w:style w:type="character" w:styleId="FollowedHyperlink">
     <w:name w:val="FollowedHyperlink"/>
-    <w:basedOn w:val="Policepardfaut"/>
+    <w:basedOn w:val="DefaultParagraphFont"/>
     <w:rsid w:val="00E52B8F"/>
     <w:rPr>
       <w:color w:val="800080"/>
       <w:u w:val="single"/>
     </w:rPr>
   </w:style>
-  <w:style w:type="table" w:styleId="Grilledutableau">
+  <w:style w:type="table" w:styleId="TableGrid">
     <w:name w:val="Table Grid"/>
-    <w:basedOn w:val="TableauNormal"/>
+    <w:basedOn w:val="TableNormal"/>
     <w:rsid w:val="00BE7485"/>
     <w:pPr>
       <w:widowControl w:val="0"/>
@@ -13307,10 +13343,10 @@
       </w:tblCellMar>
     </w:tblPr>
   </w:style>
-  <w:style w:type="paragraph" w:styleId="Textedebulles">
+  <w:style w:type="paragraph" w:styleId="BalloonText">
     <w:name w:val="Balloon Text"/>
     <w:basedOn w:val="Normal"/>
-    <w:link w:val="TextedebullesCar"/>
+    <w:link w:val="BalloonTextChar"/>
     <w:uiPriority w:val="99"/>
     <w:semiHidden/>
     <w:unhideWhenUsed/>
@@ -13324,10 +13360,10 @@
       <w:szCs w:val="16"/>
     </w:rPr>
   </w:style>
-  <w:style w:type="character" w:customStyle="1" w:styleId="TextedebullesCar">
-    <w:name w:val="Texte de bulles Car"/>
-    <w:basedOn w:val="Policepardfaut"/>
-    <w:link w:val="Textedebulles"/>
+  <w:style w:type="character" w:customStyle="1" w:styleId="BalloonTextChar">
+    <w:name w:val="Balloon Text Char"/>
+    <w:basedOn w:val="DefaultParagraphFont"/>
+    <w:link w:val="BalloonText"/>
     <w:uiPriority w:val="99"/>
     <w:semiHidden/>
     <w:rsid w:val="003D4AC1"/>
@@ -13338,9 +13374,9 @@
       <w:lang w:val="en-US" w:eastAsia="en-US"/>
     </w:rPr>
   </w:style>
-  <w:style w:type="character" w:styleId="Textedelespacerserv">
+  <w:style w:type="character" w:styleId="PlaceholderText">
     <w:name w:val="Placeholder Text"/>
-    <w:basedOn w:val="Policepardfaut"/>
+    <w:basedOn w:val="DefaultParagraphFont"/>
     <w:uiPriority w:val="99"/>
     <w:semiHidden/>
     <w:rsid w:val="00D27B1D"/>
@@ -13365,7 +13401,7 @@
       <w:lang w:val="en-CA" w:eastAsia="en-CA"/>
     </w:rPr>
   </w:style>
-  <w:style w:type="paragraph" w:styleId="Paragraphedeliste">
+  <w:style w:type="paragraph" w:styleId="ListParagraph">
     <w:name w:val="List Paragraph"/>
     <w:basedOn w:val="Normal"/>
     <w:uiPriority w:val="34"/>
@@ -13389,9 +13425,9 @@
       <w:lang w:eastAsia="ar-SA"/>
     </w:rPr>
   </w:style>
-  <w:style w:type="character" w:styleId="Emphaseintense">
+  <w:style w:type="character" w:styleId="IntenseEmphasis">
     <w:name w:val="Intense Emphasis"/>
-    <w:basedOn w:val="Policepardfaut"/>
+    <w:basedOn w:val="DefaultParagraphFont"/>
     <w:uiPriority w:val="21"/>
     <w:qFormat/>
     <w:rsid w:val="006B14B2"/>
@@ -14286,7 +14322,7 @@
 </file>
 
 <file path=word/glossary/document.xml><?xml version="1.0" encoding="utf-8"?>
-<w:glossaryDocument xmlns:wpc="http://schemas.microsoft.com/office/word/2010/wordprocessingCanvas" xmlns:mc="http://schemas.openxmlformats.org/markup-compatibility/2006" xmlns:o="urn:schemas-microsoft-com:office:office" xmlns:r="http://schemas.openxmlformats.org/officeDocument/2006/relationships" xmlns:m="http://schemas.openxmlformats.org/officeDocument/2006/math" xmlns:v="urn:schemas-microsoft-com:vml" xmlns:wp14="http://schemas.microsoft.com/office/word/2010/wordprocessingDrawing" xmlns:wp="http://schemas.openxmlformats.org/drawingml/2006/wordprocessingDrawing" xmlns:w10="urn:schemas-microsoft-com:office:word" xmlns:w="http://schemas.openxmlformats.org/wordprocessingml/2006/main" xmlns:w14="http://schemas.microsoft.com/office/word/2010/wordml" xmlns:wpg="http://schemas.microsoft.com/office/word/2010/wordprocessingGroup" xmlns:wpi="http://schemas.microsoft.com/office/word/2010/wordprocessingInk" xmlns:wne="http://schemas.microsoft.com/office/word/2006/wordml" xmlns:wps="http://schemas.microsoft.com/office/word/2010/wordprocessingShape" mc:Ignorable="w14 wp14">
+<w:glossaryDocument xmlns:ve="http://schemas.openxmlformats.org/markup-compatibility/2006" xmlns:o="urn:schemas-microsoft-com:office:office" xmlns:r="http://schemas.openxmlformats.org/officeDocument/2006/relationships" xmlns:m="http://schemas.openxmlformats.org/officeDocument/2006/math" xmlns:v="urn:schemas-microsoft-com:vml" xmlns:wp="http://schemas.openxmlformats.org/drawingml/2006/wordprocessingDrawing" xmlns:w10="urn:schemas-microsoft-com:office:word" xmlns:w="http://schemas.openxmlformats.org/wordprocessingml/2006/main" xmlns:wne="http://schemas.microsoft.com/office/word/2006/wordml">
   <w:docParts>
     <w:docPart>
       <w:docPartPr>
@@ -14307,7 +14343,7 @@
         <w:p>
           <w:r>
             <w:rPr>
-              <w:rStyle w:val="Textedelespacerserv"/>
+              <w:rStyle w:val="PlaceholderText"/>
             </w:rPr>
             <w:t>[Société]</w:t>
           </w:r>
@@ -14333,7 +14369,7 @@
         <w:p>
           <w:r>
             <w:rPr>
-              <w:rStyle w:val="Textedelespacerserv"/>
+              <w:rStyle w:val="PlaceholderText"/>
             </w:rPr>
             <w:t>[Objet ]</w:t>
           </w:r>
@@ -14359,7 +14395,7 @@
         <w:p>
           <w:r>
             <w:rPr>
-              <w:rStyle w:val="Textedelespacerserv"/>
+              <w:rStyle w:val="PlaceholderText"/>
             </w:rPr>
             <w:t>[Titre ]</w:t>
           </w:r>
@@ -14385,7 +14421,7 @@
         <w:p>
           <w:r>
             <w:rPr>
-              <w:rStyle w:val="Textedelespacerserv"/>
+              <w:rStyle w:val="PlaceholderText"/>
             </w:rPr>
             <w:t>[État ]</w:t>
           </w:r>
@@ -14411,7 +14447,7 @@
         <w:p>
           <w:r>
             <w:rPr>
-              <w:rStyle w:val="Textedelespacerserv"/>
+              <w:rStyle w:val="PlaceholderText"/>
             </w:rPr>
             <w:t>[Titre ]</w:t>
           </w:r>
@@ -14423,7 +14459,7 @@
 </file>
 
 <file path=word/glossary/fontTable.xml><?xml version="1.0" encoding="utf-8"?>
-<w:fonts xmlns:mc="http://schemas.openxmlformats.org/markup-compatibility/2006" xmlns:r="http://schemas.openxmlformats.org/officeDocument/2006/relationships" xmlns:w="http://schemas.openxmlformats.org/wordprocessingml/2006/main" xmlns:w14="http://schemas.microsoft.com/office/word/2010/wordml" mc:Ignorable="w14">
+<w:fonts xmlns:r="http://schemas.openxmlformats.org/officeDocument/2006/relationships" xmlns:w="http://schemas.openxmlformats.org/wordprocessingml/2006/main">
   <w:font w:name="Symbol">
     <w:panose1 w:val="05050102010706020507"/>
     <w:charset w:val="02"/>
@@ -14439,7 +14475,6 @@
     <w:sig w:usb0="E0002AFF" w:usb1="C0007841" w:usb2="00000009" w:usb3="00000000" w:csb0="000001FF" w:csb1="00000000"/>
   </w:font>
   <w:font w:name="OpenSymbol">
-    <w:panose1 w:val="05010000000000000000"/>
     <w:charset w:val="00"/>
     <w:family w:val="auto"/>
     <w:pitch w:val="variable"/>
@@ -14470,15 +14505,17 @@
     <w:panose1 w:val="020B0604030504040204"/>
     <w:charset w:val="00"/>
     <w:family w:val="swiss"/>
+    <w:notTrueType/>
     <w:pitch w:val="variable"/>
-    <w:sig w:usb0="E1002EFF" w:usb1="C000605B" w:usb2="00000029" w:usb3="00000000" w:csb0="000101FF" w:csb1="00000000"/>
+    <w:sig w:usb0="00000003" w:usb1="00000000" w:usb2="00000000" w:usb3="00000000" w:csb0="00000001" w:csb1="00000000"/>
   </w:font>
   <w:font w:name="Helvetica">
     <w:panose1 w:val="020B0604020202020204"/>
     <w:charset w:val="00"/>
     <w:family w:val="swiss"/>
+    <w:notTrueType/>
     <w:pitch w:val="variable"/>
-    <w:sig w:usb0="E0002AFF" w:usb1="C0007843" w:usb2="00000009" w:usb3="00000000" w:csb0="000001FF" w:csb1="00000000"/>
+    <w:sig w:usb0="00000003" w:usb1="00000000" w:usb2="00000000" w:usb3="00000000" w:csb0="00000001" w:csb1="00000000"/>
   </w:font>
   <w:font w:name="Book Antiqua">
     <w:panose1 w:val="02040602050305030304"/>
@@ -14492,7 +14529,7 @@
     <w:charset w:val="00"/>
     <w:family w:val="swiss"/>
     <w:pitch w:val="variable"/>
-    <w:sig w:usb0="E10002FF" w:usb1="4000ACFF" w:usb2="00000009" w:usb3="00000000" w:csb0="0000019F" w:csb1="00000000"/>
+    <w:sig w:usb0="E00002FF" w:usb1="4000ACFF" w:usb2="00000001" w:usb3="00000000" w:csb0="0000019F" w:csb1="00000000"/>
   </w:font>
   <w:font w:name="Cambria">
     <w:panose1 w:val="02040503050406030204"/>
@@ -14505,14 +14542,13 @@
 </file>
 
 <file path=word/glossary/settings.xml><?xml version="1.0" encoding="utf-8"?>
-<w:settings xmlns:mc="http://schemas.openxmlformats.org/markup-compatibility/2006" xmlns:o="urn:schemas-microsoft-com:office:office" xmlns:r="http://schemas.openxmlformats.org/officeDocument/2006/relationships" xmlns:m="http://schemas.openxmlformats.org/officeDocument/2006/math" xmlns:v="urn:schemas-microsoft-com:vml" xmlns:w10="urn:schemas-microsoft-com:office:word" xmlns:w="http://schemas.openxmlformats.org/wordprocessingml/2006/main" xmlns:w14="http://schemas.microsoft.com/office/word/2010/wordml" xmlns:sl="http://schemas.openxmlformats.org/schemaLibrary/2006/main" mc:Ignorable="w14">
+<w:settings xmlns:o="urn:schemas-microsoft-com:office:office" xmlns:r="http://schemas.openxmlformats.org/officeDocument/2006/relationships" xmlns:m="http://schemas.openxmlformats.org/officeDocument/2006/math" xmlns:v="urn:schemas-microsoft-com:vml" xmlns:w10="urn:schemas-microsoft-com:office:word" xmlns:w="http://schemas.openxmlformats.org/wordprocessingml/2006/main" xmlns:sl="http://schemas.openxmlformats.org/schemaLibrary/2006/main">
   <w:view w:val="normal"/>
   <w:defaultTabStop w:val="720"/>
   <w:hyphenationZone w:val="425"/>
   <w:characterSpacingControl w:val="doNotCompress"/>
   <w:compat>
     <w:useFELayout/>
-    <w:compatSetting w:name="compatibilityMode" w:uri="http://schemas.microsoft.com/office/word" w:val="12"/>
   </w:compat>
   <w:rsids>
     <w:rsidRoot w:val="00C46B0F"/>
@@ -14524,6 +14560,7 @@
     <w:rsid w:val="003961A5"/>
     <w:rsid w:val="00964A45"/>
     <w:rsid w:val="00C46B0F"/>
+    <w:rsid w:val="00CA4133"/>
     <w:rsid w:val="00CE5FDC"/>
     <w:rsid w:val="00FF16E1"/>
   </w:rsids>
@@ -14531,7 +14568,7 @@
     <m:mathFont m:val="Cambria Math"/>
     <m:brkBin m:val="before"/>
     <m:brkBinSub m:val="--"/>
-    <m:smallFrac m:val="0"/>
+    <m:smallFrac m:val="off"/>
     <m:dispDef/>
     <m:lMargin m:val="0"/>
     <m:rMargin m:val="0"/>
@@ -14540,7 +14577,7 @@
     <m:intLim m:val="subSup"/>
     <m:naryLim m:val="undOvr"/>
   </m:mathPr>
-  <w:themeFontLang w:val="en-CA"/>
+  <w:themeFontLang w:val="en-US"/>
   <w:clrSchemeMapping w:bg1="light1" w:t1="dark1" w:bg2="light2" w:t2="dark2" w:accent1="accent1" w:accent2="accent2" w:accent3="accent3" w:accent4="accent4" w:accent5="accent5" w:accent6="accent6" w:hyperlink="hyperlink" w:followedHyperlink="followedHyperlink"/>
   <w:decimalSymbol w:val="."/>
   <w:listSeparator w:val=","/>
@@ -14548,7 +14585,7 @@
 </file>
 
 <file path=word/glossary/styles.xml><?xml version="1.0" encoding="utf-8"?>
-<w:styles xmlns:mc="http://schemas.openxmlformats.org/markup-compatibility/2006" xmlns:r="http://schemas.openxmlformats.org/officeDocument/2006/relationships" xmlns:w="http://schemas.openxmlformats.org/wordprocessingml/2006/main" xmlns:w14="http://schemas.microsoft.com/office/word/2010/wordml" mc:Ignorable="w14">
+<w:styles xmlns:r="http://schemas.openxmlformats.org/officeDocument/2006/relationships" xmlns:w="http://schemas.openxmlformats.org/wordprocessingml/2006/main">
   <w:docDefaults>
     <w:rPrDefault>
       <w:rPr>
@@ -14713,17 +14750,18 @@
       <w:szCs w:val="3276"/>
     </w:rPr>
   </w:style>
-  <w:style w:type="character" w:default="1" w:styleId="Policepardfaut">
+  <w:style w:type="character" w:default="1" w:styleId="DefaultParagraphFont">
     <w:name w:val="Default Paragraph Font"/>
     <w:uiPriority w:val="1"/>
     <w:semiHidden/>
     <w:unhideWhenUsed/>
   </w:style>
-  <w:style w:type="table" w:default="1" w:styleId="TableauNormal">
+  <w:style w:type="table" w:default="1" w:styleId="TableNormal">
     <w:name w:val="Normal Table"/>
     <w:uiPriority w:val="99"/>
     <w:semiHidden/>
     <w:unhideWhenUsed/>
+    <w:qFormat/>
     <w:tblPr>
       <w:tblInd w:w="0" w:type="dxa"/>
       <w:tblCellMar>
@@ -14734,15 +14772,15 @@
       </w:tblCellMar>
     </w:tblPr>
   </w:style>
-  <w:style w:type="numbering" w:default="1" w:styleId="Aucuneliste">
+  <w:style w:type="numbering" w:default="1" w:styleId="NoList">
     <w:name w:val="No List"/>
     <w:uiPriority w:val="99"/>
     <w:semiHidden/>
     <w:unhideWhenUsed/>
   </w:style>
-  <w:style w:type="character" w:styleId="Textedelespacerserv">
+  <w:style w:type="character" w:styleId="PlaceholderText">
     <w:name w:val="Placeholder Text"/>
-    <w:basedOn w:val="Policepardfaut"/>
+    <w:basedOn w:val="DefaultParagraphFont"/>
     <w:uiPriority w:val="99"/>
     <w:semiHidden/>
     <w:rsid w:val="00C46B0F"/>
@@ -14753,198 +14791,8 @@
 </w:styles>
 </file>
 
-<file path=word/glossary/stylesWithEffects.xml><?xml version="1.0" encoding="utf-8"?>
-<w:styles xmlns:wpc="http://schemas.microsoft.com/office/word/2010/wordprocessingCanvas" xmlns:mc="http://schemas.openxmlformats.org/markup-compatibility/2006" xmlns:o="urn:schemas-microsoft-com:office:office" xmlns:r="http://schemas.openxmlformats.org/officeDocument/2006/relationships" xmlns:m="http://schemas.openxmlformats.org/officeDocument/2006/math" xmlns:v="urn:schemas-microsoft-com:vml" xmlns:wp14="http://schemas.microsoft.com/office/word/2010/wordprocessingDrawing" xmlns:wp="http://schemas.openxmlformats.org/drawingml/2006/wordprocessingDrawing" xmlns:w10="urn:schemas-microsoft-com:office:word" xmlns:w="http://schemas.openxmlformats.org/wordprocessingml/2006/main" xmlns:w14="http://schemas.microsoft.com/office/word/2010/wordml" xmlns:wpg="http://schemas.microsoft.com/office/word/2010/wordprocessingGroup" xmlns:wpi="http://schemas.microsoft.com/office/word/2010/wordprocessingInk" xmlns:wne="http://schemas.microsoft.com/office/word/2006/wordml" xmlns:wps="http://schemas.microsoft.com/office/word/2010/wordprocessingShape" mc:Ignorable="w14 wp14">
-  <w:docDefaults>
-    <w:rPrDefault>
-      <w:rPr>
-        <w:rFonts w:asciiTheme="minorHAnsi" w:eastAsiaTheme="minorEastAsia" w:hAnsiTheme="minorHAnsi" w:cstheme="minorBidi"/>
-        <w:sz w:val="22"/>
-        <w:szCs w:val="22"/>
-        <w:lang w:val="en-CA" w:eastAsia="en-CA" w:bidi="ar-SA"/>
-      </w:rPr>
-    </w:rPrDefault>
-    <w:pPrDefault>
-      <w:pPr>
-        <w:spacing w:after="200" w:line="276" w:lineRule="auto"/>
-      </w:pPr>
-    </w:pPrDefault>
-  </w:docDefaults>
-  <w:latentStyles w:defLockedState="0" w:defUIPriority="99" w:defSemiHidden="1" w:defUnhideWhenUsed="1" w:defQFormat="0" w:count="267">
-    <w:lsdException w:name="Normal" w:semiHidden="0" w:uiPriority="0" w:unhideWhenUsed="0" w:qFormat="1"/>
-    <w:lsdException w:name="heading 1" w:semiHidden="0" w:uiPriority="9" w:unhideWhenUsed="0" w:qFormat="1"/>
-    <w:lsdException w:name="heading 2" w:uiPriority="9" w:qFormat="1"/>
-    <w:lsdException w:name="heading 3" w:uiPriority="9" w:qFormat="1"/>
-    <w:lsdException w:name="heading 4" w:uiPriority="9" w:qFormat="1"/>
-    <w:lsdException w:name="heading 5" w:uiPriority="9" w:qFormat="1"/>
-    <w:lsdException w:name="heading 6" w:uiPriority="9" w:qFormat="1"/>
-    <w:lsdException w:name="heading 7" w:uiPriority="9" w:qFormat="1"/>
-    <w:lsdException w:name="heading 8" w:uiPriority="9" w:qFormat="1"/>
-    <w:lsdException w:name="heading 9" w:uiPriority="9" w:qFormat="1"/>
-    <w:lsdException w:name="toc 1" w:uiPriority="39"/>
-    <w:lsdException w:name="toc 2" w:uiPriority="39"/>
-    <w:lsdException w:name="toc 3" w:uiPriority="39"/>
-    <w:lsdException w:name="toc 4" w:uiPriority="39"/>
-    <w:lsdException w:name="toc 5" w:uiPriority="39"/>
-    <w:lsdException w:name="toc 6" w:uiPriority="39"/>
-    <w:lsdException w:name="toc 7" w:uiPriority="39"/>
-    <w:lsdException w:name="toc 8" w:uiPriority="39"/>
-    <w:lsdException w:name="toc 9" w:uiPriority="39"/>
-    <w:lsdException w:name="caption" w:uiPriority="35" w:qFormat="1"/>
-    <w:lsdException w:name="Title" w:semiHidden="0" w:uiPriority="10" w:unhideWhenUsed="0" w:qFormat="1"/>
-    <w:lsdException w:name="Default Paragraph Font" w:uiPriority="1"/>
-    <w:lsdException w:name="Subtitle" w:semiHidden="0" w:uiPriority="11" w:unhideWhenUsed="0" w:qFormat="1"/>
-    <w:lsdException w:name="Strong" w:semiHidden="0" w:uiPriority="22" w:unhideWhenUsed="0" w:qFormat="1"/>
-    <w:lsdException w:name="Emphasis" w:semiHidden="0" w:uiPriority="20" w:unhideWhenUsed="0" w:qFormat="1"/>
-    <w:lsdException w:name="Table Grid" w:semiHidden="0" w:uiPriority="59" w:unhideWhenUsed="0"/>
-    <w:lsdException w:name="Placeholder Text" w:unhideWhenUsed="0"/>
-    <w:lsdException w:name="No Spacing" w:semiHidden="0" w:uiPriority="1" w:unhideWhenUsed="0" w:qFormat="1"/>
-    <w:lsdException w:name="Light Shading" w:semiHidden="0" w:uiPriority="60" w:unhideWhenUsed="0"/>
-    <w:lsdException w:name="Light List" w:semiHidden="0" w:uiPriority="61" w:unhideWhenUsed="0"/>
-    <w:lsdException w:name="Light Grid" w:semiHidden="0" w:uiPriority="62" w:unhideWhenUsed="0"/>
-    <w:lsdException w:name="Medium Shading 1" w:semiHidden="0" w:uiPriority="63" w:unhideWhenUsed="0"/>
-    <w:lsdException w:name="Medium Shading 2" w:semiHidden="0" w:uiPriority="64" w:unhideWhenUsed="0"/>
-    <w:lsdException w:name="Medium List 1" w:semiHidden="0" w:uiPriority="65" w:unhideWhenUsed="0"/>
-    <w:lsdException w:name="Medium List 2" w:semiHidden="0" w:uiPriority="66" w:unhideWhenUsed="0"/>
-    <w:lsdException w:name="Medium Grid 1" w:semiHidden="0" w:uiPriority="67" w:unhideWhenUsed="0"/>
-    <w:lsdException w:name="Medium Grid 2" w:semiHidden="0" w:uiPriority="68" w:unhideWhenUsed="0"/>
-    <w:lsdException w:name="Medium Grid 3" w:semiHidden="0" w:uiPriority="69" w:unhideWhenUsed="0"/>
-    <w:lsdException w:name="Dark List" w:semiHidden="0" w:uiPriority="70" w:unhideWhenUsed="0"/>
-    <w:lsdException w:name="Colorful Shading" w:semiHidden="0" w:uiPriority="71" w:unhideWhenUsed="0"/>
-    <w:lsdException w:name="Colorful List" w:semiHidden="0" w:uiPriority="72" w:unhideWhenUsed="0"/>
-    <w:lsdException w:name="Colorful Grid" w:semiHidden="0" w:uiPriority="73" w:unhideWhenUsed="0"/>
-    <w:lsdException w:name="Light Shading Accent 1" w:semiHidden="0" w:uiPriority="60" w:unhideWhenUsed="0"/>
-    <w:lsdException w:name="Light List Accent 1" w:semiHidden="0" w:uiPriority="61" w:unhideWhenUsed="0"/>
-    <w:lsdException w:name="Light Grid Accent 1" w:semiHidden="0" w:uiPriority="62" w:unhideWhenUsed="0"/>
-    <w:lsdException w:name="Medium Shading 1 Accent 1" w:semiHidden="0" w:uiPriority="63" w:unhideWhenUsed="0"/>
-    <w:lsdException w:name="Medium Shading 2 Accent 1" w:semiHidden="0" w:uiPriority="64" w:unhideWhenUsed="0"/>
-    <w:lsdException w:name="Medium List 1 Accent 1" w:semiHidden="0" w:uiPriority="65" w:unhideWhenUsed="0"/>
-    <w:lsdException w:name="Revision" w:unhideWhenUsed="0"/>
-    <w:lsdException w:name="List Paragraph" w:semiHidden="0" w:uiPriority="34" w:unhideWhenUsed="0" w:qFormat="1"/>
-    <w:lsdException w:name="Quote" w:semiHidden="0" w:uiPriority="29" w:unhideWhenUsed="0" w:qFormat="1"/>
-    <w:lsdException w:name="Intense Quote" w:semiHidden="0" w:uiPriority="30" w:unhideWhenUsed="0" w:qFormat="1"/>
-    <w:lsdException w:name="Medium List 2 Accent 1" w:semiHidden="0" w:uiPriority="66" w:unhideWhenUsed="0"/>
-    <w:lsdException w:name="Medium Grid 1 Accent 1" w:semiHidden="0" w:uiPriority="67" w:unhideWhenUsed="0"/>
-    <w:lsdException w:name="Medium Grid 2 Accent 1" w:semiHidden="0" w:uiPriority="68" w:unhideWhenUsed="0"/>
-    <w:lsdException w:name="Medium Grid 3 Accent 1" w:semiHidden="0" w:uiPriority="69" w:unhideWhenUsed="0"/>
-    <w:lsdException w:name="Dark List Accent 1" w:semiHidden="0" w:uiPriority="70" w:unhideWhenUsed="0"/>
-    <w:lsdException w:name="Colorful Shading Accent 1" w:semiHidden="0" w:uiPriority="71" w:unhideWhenUsed="0"/>
-    <w:lsdException w:name="Colorful List Accent 1" w:semiHidden="0" w:uiPriority="72" w:unhideWhenUsed="0"/>
-    <w:lsdException w:name="Colorful Grid Accent 1" w:semiHidden="0" w:uiPriority="73" w:unhideWhenUsed="0"/>
-    <w:lsdException w:name="Light Shading Accent 2" w:semiHidden="0" w:uiPriority="60" w:unhideWhenUsed="0"/>
-    <w:lsdException w:name="Light List Accent 2" w:semiHidden="0" w:uiPriority="61" w:unhideWhenUsed="0"/>
-    <w:lsdException w:name="Light Grid Accent 2" w:semiHidden="0" w:uiPriority="62" w:unhideWhenUsed="0"/>
-    <w:lsdException w:name="Medium Shading 1 Accent 2" w:semiHidden="0" w:uiPriority="63" w:unhideWhenUsed="0"/>
-    <w:lsdException w:name="Medium Shading 2 Accent 2" w:semiHidden="0" w:uiPriority="64" w:unhideWhenUsed="0"/>
-    <w:lsdException w:name="Medium List 1 Accent 2" w:semiHidden="0" w:uiPriority="65" w:unhideWhenUsed="0"/>
-    <w:lsdException w:name="Medium List 2 Accent 2" w:semiHidden="0" w:uiPriority="66" w:unhideWhenUsed="0"/>
-    <w:lsdException w:name="Medium Grid 1 Accent 2" w:semiHidden="0" w:uiPriority="67" w:unhideWhenUsed="0"/>
-    <w:lsdException w:name="Medium Grid 2 Accent 2" w:semiHidden="0" w:uiPriority="68" w:unhideWhenUsed="0"/>
-    <w:lsdException w:name="Medium Grid 3 Accent 2" w:semiHidden="0" w:uiPriority="69" w:unhideWhenUsed="0"/>
-    <w:lsdException w:name="Dark List Accent 2" w:semiHidden="0" w:uiPriority="70" w:unhideWhenUsed="0"/>
-    <w:lsdException w:name="Colorful Shading Accent 2" w:semiHidden="0" w:uiPriority="71" w:unhideWhenUsed="0"/>
-    <w:lsdException w:name="Colorful List Accent 2" w:semiHidden="0" w:uiPriority="72" w:unhideWhenUsed="0"/>
-    <w:lsdException w:name="Colorful Grid Accent 2" w:semiHidden="0" w:uiPriority="73" w:unhideWhenUsed="0"/>
-    <w:lsdException w:name="Light Shading Accent 3" w:semiHidden="0" w:uiPriority="60" w:unhideWhenUsed="0"/>
-    <w:lsdException w:name="Light List Accent 3" w:semiHidden="0" w:uiPriority="61" w:unhideWhenUsed="0"/>
-    <w:lsdException w:name="Light Grid Accent 3" w:semiHidden="0" w:uiPriority="62" w:unhideWhenUsed="0"/>
-    <w:lsdException w:name="Medium Shading 1 Accent 3" w:semiHidden="0" w:uiPriority="63" w:unhideWhenUsed="0"/>
-    <w:lsdException w:name="Medium Shading 2 Accent 3" w:semiHidden="0" w:uiPriority="64" w:unhideWhenUsed="0"/>
-    <w:lsdException w:name="Medium List 1 Accent 3" w:semiHidden="0" w:uiPriority="65" w:unhideWhenUsed="0"/>
-    <w:lsdException w:name="Medium List 2 Accent 3" w:semiHidden="0" w:uiPriority="66" w:unhideWhenUsed="0"/>
-    <w:lsdException w:name="Medium Grid 1 Accent 3" w:semiHidden="0" w:uiPriority="67" w:unhideWhenUsed="0"/>
-    <w:lsdException w:name="Medium Grid 2 Accent 3" w:semiHidden="0" w:uiPriority="68" w:unhideWhenUsed="0"/>
-    <w:lsdException w:name="Medium Grid 3 Accent 3" w:semiHidden="0" w:uiPriority="69" w:unhideWhenUsed="0"/>
-    <w:lsdException w:name="Dark List Accent 3" w:semiHidden="0" w:uiPriority="70" w:unhideWhenUsed="0"/>
-    <w:lsdException w:name="Colorful Shading Accent 3" w:semiHidden="0" w:uiPriority="71" w:unhideWhenUsed="0"/>
-    <w:lsdException w:name="Colorful List Accent 3" w:semiHidden="0" w:uiPriority="72" w:unhideWhenUsed="0"/>
-    <w:lsdException w:name="Colorful Grid Accent 3" w:semiHidden="0" w:uiPriority="73" w:unhideWhenUsed="0"/>
-    <w:lsdException w:name="Light Shading Accent 4" w:semiHidden="0" w:uiPriority="60" w:unhideWhenUsed="0"/>
-    <w:lsdException w:name="Light List Accent 4" w:semiHidden="0" w:uiPriority="61" w:unhideWhenUsed="0"/>
-    <w:lsdException w:name="Light Grid Accent 4" w:semiHidden="0" w:uiPriority="62" w:unhideWhenUsed="0"/>
-    <w:lsdException w:name="Medium Shading 1 Accent 4" w:semiHidden="0" w:uiPriority="63" w:unhideWhenUsed="0"/>
-    <w:lsdException w:name="Medium Shading 2 Accent 4" w:semiHidden="0" w:uiPriority="64" w:unhideWhenUsed="0"/>
-    <w:lsdException w:name="Medium List 1 Accent 4" w:semiHidden="0" w:uiPriority="65" w:unhideWhenUsed="0"/>
-    <w:lsdException w:name="Medium List 2 Accent 4" w:semiHidden="0" w:uiPriority="66" w:unhideWhenUsed="0"/>
-    <w:lsdException w:name="Medium Grid 1 Accent 4" w:semiHidden="0" w:uiPriority="67" w:unhideWhenUsed="0"/>
-    <w:lsdException w:name="Medium Grid 2 Accent 4" w:semiHidden="0" w:uiPriority="68" w:unhideWhenUsed="0"/>
-    <w:lsdException w:name="Medium Grid 3 Accent 4" w:semiHidden="0" w:uiPriority="69" w:unhideWhenUsed="0"/>
-    <w:lsdException w:name="Dark List Accent 4" w:semiHidden="0" w:uiPriority="70" w:unhideWhenUsed="0"/>
-    <w:lsdException w:name="Colorful Shading Accent 4" w:semiHidden="0" w:uiPriority="71" w:unhideWhenUsed="0"/>
-    <w:lsdException w:name="Colorful List Accent 4" w:semiHidden="0" w:uiPriority="72" w:unhideWhenUsed="0"/>
-    <w:lsdException w:name="Colorful Grid Accent 4" w:semiHidden="0" w:uiPriority="73" w:unhideWhenUsed="0"/>
-    <w:lsdException w:name="Light Shading Accent 5" w:semiHidden="0" w:uiPriority="60" w:unhideWhenUsed="0"/>
-    <w:lsdException w:name="Light List Accent 5" w:semiHidden="0" w:uiPriority="61" w:unhideWhenUsed="0"/>
-    <w:lsdException w:name="Light Grid Accent 5" w:semiHidden="0" w:uiPriority="62" w:unhideWhenUsed="0"/>
-    <w:lsdException w:name="Medium Shading 1 Accent 5" w:semiHidden="0" w:uiPriority="63" w:unhideWhenUsed="0"/>
-    <w:lsdException w:name="Medium Shading 2 Accent 5" w:semiHidden="0" w:uiPriority="64" w:unhideWhenUsed="0"/>
-    <w:lsdException w:name="Medium List 1 Accent 5" w:semiHidden="0" w:uiPriority="65" w:unhideWhenUsed="0"/>
-    <w:lsdException w:name="Medium List 2 Accent 5" w:semiHidden="0" w:uiPriority="66" w:unhideWhenUsed="0"/>
-    <w:lsdException w:name="Medium Grid 1 Accent 5" w:semiHidden="0" w:uiPriority="67" w:unhideWhenUsed="0"/>
-    <w:lsdException w:name="Medium Grid 2 Accent 5" w:semiHidden="0" w:uiPriority="68" w:unhideWhenUsed="0"/>
-    <w:lsdException w:name="Medium Grid 3 Accent 5" w:semiHidden="0" w:uiPriority="69" w:unhideWhenUsed="0"/>
-    <w:lsdException w:name="Dark List Accent 5" w:semiHidden="0" w:uiPriority="70" w:unhideWhenUsed="0"/>
-    <w:lsdException w:name="Colorful Shading Accent 5" w:semiHidden="0" w:uiPriority="71" w:unhideWhenUsed="0"/>
-    <w:lsdException w:name="Colorful List Accent 5" w:semiHidden="0" w:uiPriority="72" w:unhideWhenUsed="0"/>
-    <w:lsdException w:name="Colorful Grid Accent 5" w:semiHidden="0" w:uiPriority="73" w:unhideWhenUsed="0"/>
-    <w:lsdException w:name="Light Shading Accent 6" w:semiHidden="0" w:uiPriority="60" w:unhideWhenUsed="0"/>
-    <w:lsdException w:name="Light List Accent 6" w:semiHidden="0" w:uiPriority="61" w:unhideWhenUsed="0"/>
-    <w:lsdException w:name="Light Grid Accent 6" w:semiHidden="0" w:uiPriority="62" w:unhideWhenUsed="0"/>
-    <w:lsdException w:name="Medium Shading 1 Accent 6" w:semiHidden="0" w:uiPriority="63" w:unhideWhenUsed="0"/>
-    <w:lsdException w:name="Medium Shading 2 Accent 6" w:semiHidden="0" w:uiPriority="64" w:unhideWhenUsed="0"/>
-    <w:lsdException w:name="Medium List 1 Accent 6" w:semiHidden="0" w:uiPriority="65" w:unhideWhenUsed="0"/>
-    <w:lsdException w:name="Medium List 2 Accent 6" w:semiHidden="0" w:uiPriority="66" w:unhideWhenUsed="0"/>
-    <w:lsdException w:name="Medium Grid 1 Accent 6" w:semiHidden="0" w:uiPriority="67" w:unhideWhenUsed="0"/>
-    <w:lsdException w:name="Medium Grid 2 Accent 6" w:semiHidden="0" w:uiPriority="68" w:unhideWhenUsed="0"/>
-    <w:lsdException w:name="Medium Grid 3 Accent 6" w:semiHidden="0" w:uiPriority="69" w:unhideWhenUsed="0"/>
-    <w:lsdException w:name="Dark List Accent 6" w:semiHidden="0" w:uiPriority="70" w:unhideWhenUsed="0"/>
-    <w:lsdException w:name="Colorful Shading Accent 6" w:semiHidden="0" w:uiPriority="71" w:unhideWhenUsed="0"/>
-    <w:lsdException w:name="Colorful List Accent 6" w:semiHidden="0" w:uiPriority="72" w:unhideWhenUsed="0"/>
-    <w:lsdException w:name="Colorful Grid Accent 6" w:semiHidden="0" w:uiPriority="73" w:unhideWhenUsed="0"/>
-    <w:lsdException w:name="Subtle Emphasis" w:semiHidden="0" w:uiPriority="19" w:unhideWhenUsed="0" w:qFormat="1"/>
-    <w:lsdException w:name="Intense Emphasis" w:semiHidden="0" w:uiPriority="21" w:unhideWhenUsed="0" w:qFormat="1"/>
-    <w:lsdException w:name="Subtle Reference" w:semiHidden="0" w:uiPriority="31" w:unhideWhenUsed="0" w:qFormat="1"/>
-    <w:lsdException w:name="Intense Reference" w:semiHidden="0" w:uiPriority="32" w:unhideWhenUsed="0" w:qFormat="1"/>
-    <w:lsdException w:name="Book Title" w:semiHidden="0" w:uiPriority="33" w:unhideWhenUsed="0" w:qFormat="1"/>
-    <w:lsdException w:name="Bibliography" w:uiPriority="37"/>
-    <w:lsdException w:name="TOC Heading" w:uiPriority="39" w:qFormat="1"/>
-  </w:latentStyles>
-  <w:style w:type="paragraph" w:default="1" w:styleId="Normal">
-    <w:name w:val="Normal"/>
-    <w:qFormat/>
-  </w:style>
-  <w:style w:type="character" w:default="1" w:styleId="Policepardfaut">
-    <w:name w:val="Default Paragraph Font"/>
-    <w:uiPriority w:val="1"/>
-    <w:semiHidden/>
-    <w:unhideWhenUsed/>
-  </w:style>
-  <w:style w:type="table" w:default="1" w:styleId="TableauNormal">
-    <w:name w:val="Normal Table"/>
-    <w:uiPriority w:val="99"/>
-    <w:semiHidden/>
-    <w:unhideWhenUsed/>
-    <w:tblPr>
-      <w:tblInd w:w="0" w:type="dxa"/>
-      <w:tblCellMar>
-        <w:top w:w="0" w:type="dxa"/>
-        <w:left w:w="108" w:type="dxa"/>
-        <w:bottom w:w="0" w:type="dxa"/>
-        <w:right w:w="108" w:type="dxa"/>
-      </w:tblCellMar>
-    </w:tblPr>
-  </w:style>
-  <w:style w:type="numbering" w:default="1" w:styleId="Aucuneliste">
-    <w:name w:val="No List"/>
-    <w:uiPriority w:val="99"/>
-    <w:semiHidden/>
-    <w:unhideWhenUsed/>
-  </w:style>
-</w:styles>
-</file>
-
 <file path=word/glossary/webSettings.xml><?xml version="1.0" encoding="utf-8"?>
-<w:webSettings xmlns:mc="http://schemas.openxmlformats.org/markup-compatibility/2006" xmlns:r="http://schemas.openxmlformats.org/officeDocument/2006/relationships" xmlns:w="http://schemas.openxmlformats.org/wordprocessingml/2006/main" xmlns:w14="http://schemas.microsoft.com/office/word/2010/wordml" mc:Ignorable="w14">
+<w:webSettings xmlns:r="http://schemas.openxmlformats.org/officeDocument/2006/relationships" xmlns:w="http://schemas.openxmlformats.org/wordprocessingml/2006/main">
   <w:optimizeForBrowser/>
 </w:webSettings>
 </file>
@@ -15237,7 +15085,7 @@
 </file>
 
 <file path=customXml/itemProps1.xml><?xml version="1.0" encoding="utf-8"?>
-<ds:datastoreItem xmlns:ds="http://schemas.openxmlformats.org/officeDocument/2006/customXml" ds:itemID="{7897DA97-5347-4411-84BF-C77B2A924079}">
+<ds:datastoreItem xmlns:ds="http://schemas.openxmlformats.org/officeDocument/2006/customXml" ds:itemID="{DE3070A2-2CB9-4189-9D47-4403523F661D}">
   <ds:schemaRefs>
     <ds:schemaRef ds:uri="http://schemas.openxmlformats.org/officeDocument/2006/bibliography"/>
   </ds:schemaRefs>

</xml_diff>